<commit_message>
Beschreibung angepasst und ergänzt
</commit_message>
<xml_diff>
--- a/doc/MQTT-Komunikation.docx
+++ b/doc/MQTT-Komunikation.docx
@@ -13,8 +13,13 @@
       </w:r>
     </w:p>
     <w:p>
+      <w:proofErr w:type="spellStart"/>
       <w:r>
-        <w:t>EnergyMeasurement-MQTT (EM): Zentrale, in der die die Messwertzähler definiert werden und die Messwerte abgelegt werden.</w:t>
+        <w:t>EnergyMeasurement</w:t>
+      </w:r>
+      <w:proofErr w:type="spellEnd"/>
+      <w:r>
+        <w:t>-MQTT (EM): Zentrale, in der die die Messwertzähler definiert werden und die Messwerte abgelegt werden.</w:t>
       </w:r>
     </w:p>
     <w:p>
@@ -57,12 +62,14 @@
                 <w:lang w:val="en-GB"/>
               </w:rPr>
             </w:pPr>
+            <w:proofErr w:type="spellStart"/>
             <w:r>
               <w:rPr>
                 <w:lang w:val="en-GB"/>
               </w:rPr>
               <w:t>CounterID</w:t>
             </w:r>
+            <w:proofErr w:type="spellEnd"/>
           </w:p>
         </w:tc>
         <w:tc>
@@ -946,19 +953,20 @@
       <w:tblPr>
         <w:tblStyle w:val="Tabellenraster"/>
         <w:tblW w:w="0" w:type="auto"/>
+        <w:tblLayout w:type="fixed"/>
         <w:tblLook w:val="04A0" w:firstRow="1" w:lastRow="0" w:firstColumn="1" w:lastColumn="0" w:noHBand="0" w:noVBand="1"/>
       </w:tblPr>
       <w:tblGrid>
-        <w:gridCol w:w="696"/>
-        <w:gridCol w:w="757"/>
-        <w:gridCol w:w="1631"/>
-        <w:gridCol w:w="4330"/>
-        <w:gridCol w:w="1648"/>
+        <w:gridCol w:w="690"/>
+        <w:gridCol w:w="750"/>
+        <w:gridCol w:w="2808"/>
+        <w:gridCol w:w="2977"/>
+        <w:gridCol w:w="1837"/>
       </w:tblGrid>
       <w:tr>
         <w:tc>
           <w:tcPr>
-            <w:tcW w:w="1790" w:type="dxa"/>
+            <w:tcW w:w="690" w:type="dxa"/>
           </w:tcPr>
           <w:p>
             <w:r>
@@ -968,7 +976,7 @@
         </w:tc>
         <w:tc>
           <w:tcPr>
-            <w:tcW w:w="1857" w:type="dxa"/>
+            <w:tcW w:w="750" w:type="dxa"/>
           </w:tcPr>
           <w:p>
             <w:r>
@@ -978,7 +986,7 @@
         </w:tc>
         <w:tc>
           <w:tcPr>
-            <w:tcW w:w="2322" w:type="dxa"/>
+            <w:tcW w:w="2808" w:type="dxa"/>
           </w:tcPr>
           <w:p>
             <w:r>
@@ -988,7 +996,7 @@
         </w:tc>
         <w:tc>
           <w:tcPr>
-            <w:tcW w:w="1293" w:type="dxa"/>
+            <w:tcW w:w="2977" w:type="dxa"/>
           </w:tcPr>
           <w:p>
             <w:r>
@@ -998,7 +1006,7 @@
         </w:tc>
         <w:tc>
           <w:tcPr>
-            <w:tcW w:w="1800" w:type="dxa"/>
+            <w:tcW w:w="1837" w:type="dxa"/>
           </w:tcPr>
           <w:p>
             <w:r>
@@ -1010,7 +1018,7 @@
       <w:tr>
         <w:tc>
           <w:tcPr>
-            <w:tcW w:w="1790" w:type="dxa"/>
+            <w:tcW w:w="690" w:type="dxa"/>
           </w:tcPr>
           <w:p>
             <w:r>
@@ -1020,7 +1028,7 @@
         </w:tc>
         <w:tc>
           <w:tcPr>
-            <w:tcW w:w="1857" w:type="dxa"/>
+            <w:tcW w:w="750" w:type="dxa"/>
           </w:tcPr>
           <w:p>
             <w:r>
@@ -1030,23 +1038,27 @@
         </w:tc>
         <w:tc>
           <w:tcPr>
-            <w:tcW w:w="2322" w:type="dxa"/>
+            <w:tcW w:w="2808" w:type="dxa"/>
           </w:tcPr>
           <w:p>
             <w:r>
               <w:t>Energy</w:t>
             </w:r>
+            <w:bookmarkStart w:id="0" w:name="_GoBack"/>
+            <w:bookmarkEnd w:id="0"/>
             <w:r>
               <w:t>/</w:t>
             </w:r>
+            <w:proofErr w:type="spellStart"/>
             <w:r>
               <w:t>GetCounterConfig</w:t>
             </w:r>
-          </w:p>
-        </w:tc>
-        <w:tc>
-          <w:tcPr>
-            <w:tcW w:w="1293" w:type="dxa"/>
+            <w:proofErr w:type="spellEnd"/>
+          </w:p>
+        </w:tc>
+        <w:tc>
+          <w:tcPr>
+            <w:tcW w:w="2977" w:type="dxa"/>
           </w:tcPr>
           <w:p>
             <w:r>
@@ -1056,7 +1068,7 @@
         </w:tc>
         <w:tc>
           <w:tcPr>
-            <w:tcW w:w="1800" w:type="dxa"/>
+            <w:tcW w:w="1837" w:type="dxa"/>
           </w:tcPr>
           <w:p>
             <w:r>
@@ -1068,7 +1080,7 @@
       <w:tr>
         <w:tc>
           <w:tcPr>
-            <w:tcW w:w="1790" w:type="dxa"/>
+            <w:tcW w:w="690" w:type="dxa"/>
           </w:tcPr>
           <w:p>
             <w:r>
@@ -1078,7 +1090,7 @@
         </w:tc>
         <w:tc>
           <w:tcPr>
-            <w:tcW w:w="1857" w:type="dxa"/>
+            <w:tcW w:w="750" w:type="dxa"/>
           </w:tcPr>
           <w:p>
             <w:r>
@@ -1088,7 +1100,7 @@
         </w:tc>
         <w:tc>
           <w:tcPr>
-            <w:tcW w:w="2322" w:type="dxa"/>
+            <w:tcW w:w="2808" w:type="dxa"/>
           </w:tcPr>
           <w:p>
             <w:r>
@@ -1097,20 +1109,19 @@
             <w:r>
               <w:t>/</w:t>
             </w:r>
+            <w:proofErr w:type="spellStart"/>
+            <w:r>
+              <w:t>Install</w:t>
+            </w:r>
             <w:r>
               <w:t>Counter</w:t>
             </w:r>
-            <w:r>
-              <w:t>/</w:t>
-            </w:r>
-            <w:r>
-              <w:t>&lt;CounterID&gt;</w:t>
-            </w:r>
-          </w:p>
-        </w:tc>
-        <w:tc>
-          <w:tcPr>
-            <w:tcW w:w="1293" w:type="dxa"/>
+            <w:proofErr w:type="spellEnd"/>
+          </w:p>
+        </w:tc>
+        <w:tc>
+          <w:tcPr>
+            <w:tcW w:w="2977" w:type="dxa"/>
           </w:tcPr>
           <w:p>
             <w:pPr>
@@ -1128,7 +1139,28 @@
               <w:rPr>
                 <w:lang w:val="en-GB"/>
               </w:rPr>
-              <w:t>&lt;CounterID&gt;\t</w:t>
+              <w:t>&lt;</w:t>
+            </w:r>
+            <w:proofErr w:type="spellStart"/>
+            <w:r>
+              <w:rPr>
+                <w:lang w:val="en-GB"/>
+              </w:rPr>
+              <w:t>CounterID</w:t>
+            </w:r>
+            <w:proofErr w:type="spellEnd"/>
+            <w:r>
+              <w:rPr>
+                <w:lang w:val="en-GB"/>
+              </w:rPr>
+              <w:t>&gt;\</w:t>
+            </w:r>
+            <w:proofErr w:type="spellStart"/>
+            <w:r>
+              <w:rPr>
+                <w:lang w:val="en-GB"/>
+              </w:rPr>
+              <w:t>t</w:t>
             </w:r>
             <w:r>
               <w:rPr>
@@ -1138,7 +1170,18 @@
                 <w:szCs w:val="21"/>
                 <w:lang w:val="en-GB" w:eastAsia="de-DE"/>
               </w:rPr>
-              <w:t>sourceName\t</w:t>
+              <w:t>sourceName</w:t>
+            </w:r>
+            <w:proofErr w:type="spellEnd"/>
+            <w:r>
+              <w:rPr>
+                <w:rFonts w:ascii="Consolas" w:eastAsia="Times New Roman" w:hAnsi="Consolas" w:cs="Times New Roman"/>
+                <w:color w:val="000000"/>
+                <w:sz w:val="21"/>
+                <w:szCs w:val="21"/>
+                <w:lang w:val="en-GB" w:eastAsia="de-DE"/>
+              </w:rPr>
+              <w:t>\t</w:t>
             </w:r>
           </w:p>
           <w:p>
@@ -1153,6 +1196,7 @@
                 <w:lang w:val="en-GB" w:eastAsia="de-DE"/>
               </w:rPr>
             </w:pPr>
+            <w:proofErr w:type="spellStart"/>
             <w:r>
               <w:rPr>
                 <w:rFonts w:ascii="Consolas" w:eastAsia="Times New Roman" w:hAnsi="Consolas" w:cs="Times New Roman"/>
@@ -1163,6 +1207,7 @@
               </w:rPr>
               <w:t>CountIntervallInSec</w:t>
             </w:r>
+            <w:proofErr w:type="spellEnd"/>
           </w:p>
           <w:p>
             <w:pPr>
@@ -1180,17 +1225,24 @@
         </w:tc>
         <w:tc>
           <w:tcPr>
-            <w:tcW w:w="1800" w:type="dxa"/>
+            <w:tcW w:w="1837" w:type="dxa"/>
           </w:tcPr>
           <w:p>
             <w:r>
               <w:t xml:space="preserve">Die Konfiguration des Zählers </w:t>
             </w:r>
             <w:r>
-              <w:t xml:space="preserve">mit der CounterID </w:t>
-            </w:r>
-            <w:r>
-              <w:lastRenderedPageBreak/>
+              <w:t xml:space="preserve">mit der </w:t>
+            </w:r>
+            <w:proofErr w:type="spellStart"/>
+            <w:r>
+              <w:t>CounterID</w:t>
+            </w:r>
+            <w:proofErr w:type="spellEnd"/>
+            <w:r>
+              <w:t xml:space="preserve"> </w:t>
+            </w:r>
+            <w:r>
               <w:t>wird an den ESP Chip geschickt</w:t>
             </w:r>
           </w:p>
@@ -1199,7 +1251,7 @@
       <w:tr>
         <w:tc>
           <w:tcPr>
-            <w:tcW w:w="1790" w:type="dxa"/>
+            <w:tcW w:w="690" w:type="dxa"/>
           </w:tcPr>
           <w:p>
             <w:r>
@@ -1210,7 +1262,7 @@
         </w:tc>
         <w:tc>
           <w:tcPr>
-            <w:tcW w:w="1857" w:type="dxa"/>
+            <w:tcW w:w="750" w:type="dxa"/>
           </w:tcPr>
           <w:p>
             <w:r>
@@ -1220,17 +1272,19 @@
         </w:tc>
         <w:tc>
           <w:tcPr>
-            <w:tcW w:w="2322" w:type="dxa"/>
-          </w:tcPr>
-          <w:p>
+            <w:tcW w:w="2808" w:type="dxa"/>
+          </w:tcPr>
+          <w:p>
+            <w:proofErr w:type="spellStart"/>
             <w:r>
               <w:t>sourceName</w:t>
             </w:r>
-          </w:p>
-        </w:tc>
-        <w:tc>
-          <w:tcPr>
-            <w:tcW w:w="1293" w:type="dxa"/>
+            <w:proofErr w:type="spellEnd"/>
+          </w:p>
+        </w:tc>
+        <w:tc>
+          <w:tcPr>
+            <w:tcW w:w="2977" w:type="dxa"/>
           </w:tcPr>
           <w:p>
             <w:pPr>
@@ -1244,6 +1298,7 @@
                 <w:lang w:eastAsia="de-DE"/>
               </w:rPr>
             </w:pPr>
+            <w:proofErr w:type="spellStart"/>
             <w:r>
               <w:rPr>
                 <w:rFonts w:ascii="Consolas" w:eastAsia="Times New Roman" w:hAnsi="Consolas" w:cs="Times New Roman"/>
@@ -1252,7 +1307,18 @@
                 <w:szCs w:val="21"/>
                 <w:lang w:eastAsia="de-DE"/>
               </w:rPr>
-              <w:t>EndTime\t</w:t>
+              <w:t>EndTime</w:t>
+            </w:r>
+            <w:proofErr w:type="spellEnd"/>
+            <w:r>
+              <w:rPr>
+                <w:rFonts w:ascii="Consolas" w:eastAsia="Times New Roman" w:hAnsi="Consolas" w:cs="Times New Roman"/>
+                <w:color w:val="000000"/>
+                <w:sz w:val="21"/>
+                <w:szCs w:val="21"/>
+                <w:lang w:eastAsia="de-DE"/>
+              </w:rPr>
+              <w:t>\t</w:t>
             </w:r>
           </w:p>
           <w:p>
@@ -1267,6 +1333,7 @@
                 <w:lang w:eastAsia="de-DE"/>
               </w:rPr>
             </w:pPr>
+            <w:proofErr w:type="spellStart"/>
             <w:r>
               <w:rPr>
                 <w:rFonts w:ascii="Consolas" w:eastAsia="Times New Roman" w:hAnsi="Consolas" w:cs="Times New Roman"/>
@@ -1277,11 +1344,12 @@
               </w:rPr>
               <w:t>CountOfImpulses</w:t>
             </w:r>
-          </w:p>
-        </w:tc>
-        <w:tc>
-          <w:tcPr>
-            <w:tcW w:w="1800" w:type="dxa"/>
+            <w:proofErr w:type="spellEnd"/>
+          </w:p>
+        </w:tc>
+        <w:tc>
+          <w:tcPr>
+            <w:tcW w:w="1837" w:type="dxa"/>
           </w:tcPr>
           <w:p>
             <w:pPr>
@@ -1298,6 +1366,7 @@
             <w:r>
               <w:t>Gemessene Impulse nach der Messdauer (</w:t>
             </w:r>
+            <w:proofErr w:type="spellStart"/>
             <w:r>
               <w:rPr>
                 <w:rFonts w:ascii="Consolas" w:eastAsia="Times New Roman" w:hAnsi="Consolas" w:cs="Times New Roman"/>
@@ -1308,6 +1377,7 @@
               </w:rPr>
               <w:t>CountIntervallInSec</w:t>
             </w:r>
+            <w:proofErr w:type="spellEnd"/>
             <w:r>
               <w:rPr>
                 <w:rFonts w:ascii="Consolas" w:eastAsia="Times New Roman" w:hAnsi="Consolas" w:cs="Times New Roman"/>
@@ -1354,7 +1424,7 @@
       <w:tr>
         <w:tc>
           <w:tcPr>
-            <w:tcW w:w="1790" w:type="dxa"/>
+            <w:tcW w:w="690" w:type="dxa"/>
           </w:tcPr>
           <w:p>
             <w:r>
@@ -1364,7 +1434,7 @@
         </w:tc>
         <w:tc>
           <w:tcPr>
-            <w:tcW w:w="1857" w:type="dxa"/>
+            <w:tcW w:w="750" w:type="dxa"/>
           </w:tcPr>
           <w:p>
             <w:r>
@@ -1374,7 +1444,7 @@
         </w:tc>
         <w:tc>
           <w:tcPr>
-            <w:tcW w:w="2322" w:type="dxa"/>
+            <w:tcW w:w="2808" w:type="dxa"/>
           </w:tcPr>
           <w:p>
             <w:r>
@@ -1384,7 +1454,7 @@
         </w:tc>
         <w:tc>
           <w:tcPr>
-            <w:tcW w:w="1293" w:type="dxa"/>
+            <w:tcW w:w="2977" w:type="dxa"/>
           </w:tcPr>
           <w:p>
             <w:pPr>
@@ -1412,7 +1482,7 @@
         </w:tc>
         <w:tc>
           <w:tcPr>
-            <w:tcW w:w="1800" w:type="dxa"/>
+            <w:tcW w:w="1837" w:type="dxa"/>
           </w:tcPr>
           <w:p>
             <w:pPr>
@@ -1428,7 +1498,7 @@
       <w:tr>
         <w:tc>
           <w:tcPr>
-            <w:tcW w:w="1790" w:type="dxa"/>
+            <w:tcW w:w="690" w:type="dxa"/>
           </w:tcPr>
           <w:p>
             <w:r>
@@ -1438,7 +1508,7 @@
         </w:tc>
         <w:tc>
           <w:tcPr>
-            <w:tcW w:w="1857" w:type="dxa"/>
+            <w:tcW w:w="750" w:type="dxa"/>
           </w:tcPr>
           <w:p>
             <w:r>
@@ -1448,20 +1518,25 @@
         </w:tc>
         <w:tc>
           <w:tcPr>
-            <w:tcW w:w="2322" w:type="dxa"/>
-          </w:tcPr>
-          <w:p>
+            <w:tcW w:w="2808" w:type="dxa"/>
+          </w:tcPr>
+          <w:p>
+            <w:proofErr w:type="spellStart"/>
             <w:r>
               <w:t>i</w:t>
             </w:r>
             <w:r>
-              <w:t>nfo/ESP1</w:t>
-            </w:r>
-          </w:p>
-        </w:tc>
-        <w:tc>
-          <w:tcPr>
-            <w:tcW w:w="1293" w:type="dxa"/>
+              <w:t>nfo</w:t>
+            </w:r>
+            <w:proofErr w:type="spellEnd"/>
+            <w:r>
+              <w:t>/ESP1</w:t>
+            </w:r>
+          </w:p>
+        </w:tc>
+        <w:tc>
+          <w:tcPr>
+            <w:tcW w:w="2977" w:type="dxa"/>
           </w:tcPr>
           <w:p>
             <w:pPr>
@@ -1489,7 +1564,7 @@
         </w:tc>
         <w:tc>
           <w:tcPr>
-            <w:tcW w:w="1800" w:type="dxa"/>
+            <w:tcW w:w="1837" w:type="dxa"/>
           </w:tcPr>
           <w:p>
             <w:pPr>
@@ -1505,7 +1580,7 @@
       <w:tr>
         <w:tc>
           <w:tcPr>
-            <w:tcW w:w="1790" w:type="dxa"/>
+            <w:tcW w:w="690" w:type="dxa"/>
           </w:tcPr>
           <w:p>
             <w:r>
@@ -1515,7 +1590,7 @@
         </w:tc>
         <w:tc>
           <w:tcPr>
-            <w:tcW w:w="1857" w:type="dxa"/>
+            <w:tcW w:w="750" w:type="dxa"/>
           </w:tcPr>
           <w:p>
             <w:r>
@@ -1525,22 +1600,25 @@
         </w:tc>
         <w:tc>
           <w:tcPr>
-            <w:tcW w:w="2322" w:type="dxa"/>
-          </w:tcPr>
-          <w:p>
+            <w:tcW w:w="2808" w:type="dxa"/>
+          </w:tcPr>
+          <w:p>
+            <w:proofErr w:type="spellStart"/>
             <w:r>
               <w:t>e</w:t>
             </w:r>
-            <w:bookmarkStart w:id="0" w:name="_GoBack"/>
-            <w:bookmarkEnd w:id="0"/>
-            <w:r>
-              <w:t>rror/ESP1</w:t>
-            </w:r>
-          </w:p>
-        </w:tc>
-        <w:tc>
-          <w:tcPr>
-            <w:tcW w:w="1293" w:type="dxa"/>
+            <w:r>
+              <w:t>rror</w:t>
+            </w:r>
+            <w:proofErr w:type="spellEnd"/>
+            <w:r>
+              <w:t>/ESP1</w:t>
+            </w:r>
+          </w:p>
+        </w:tc>
+        <w:tc>
+          <w:tcPr>
+            <w:tcW w:w="2977" w:type="dxa"/>
           </w:tcPr>
           <w:p>
             <w:pPr>
@@ -1568,7 +1646,7 @@
         </w:tc>
         <w:tc>
           <w:tcPr>
-            <w:tcW w:w="1800" w:type="dxa"/>
+            <w:tcW w:w="1837" w:type="dxa"/>
           </w:tcPr>
           <w:p>
             <w:pPr>
@@ -1584,7 +1662,7 @@
       <w:tr>
         <w:tc>
           <w:tcPr>
-            <w:tcW w:w="1790" w:type="dxa"/>
+            <w:tcW w:w="690" w:type="dxa"/>
           </w:tcPr>
           <w:p>
             <w:r>
@@ -1594,7 +1672,7 @@
         </w:tc>
         <w:tc>
           <w:tcPr>
-            <w:tcW w:w="1857" w:type="dxa"/>
+            <w:tcW w:w="750" w:type="dxa"/>
           </w:tcPr>
           <w:p>
             <w:r>
@@ -1604,17 +1682,22 @@
         </w:tc>
         <w:tc>
           <w:tcPr>
-            <w:tcW w:w="2322" w:type="dxa"/>
-          </w:tcPr>
-          <w:p>
-            <w:r>
-              <w:t>Status/ESP1</w:t>
-            </w:r>
-          </w:p>
-        </w:tc>
-        <w:tc>
-          <w:tcPr>
-            <w:tcW w:w="1293" w:type="dxa"/>
+            <w:tcW w:w="2808" w:type="dxa"/>
+          </w:tcPr>
+          <w:p>
+            <w:r>
+              <w:t>ESP1/</w:t>
+            </w:r>
+            <w:proofErr w:type="spellStart"/>
+            <w:r>
+              <w:t>GetStatus</w:t>
+            </w:r>
+            <w:proofErr w:type="spellEnd"/>
+          </w:p>
+        </w:tc>
+        <w:tc>
+          <w:tcPr>
+            <w:tcW w:w="2977" w:type="dxa"/>
           </w:tcPr>
           <w:p>
             <w:pPr>
@@ -1628,7 +1711,62 @@
                 <w:lang w:val="en-GB" w:eastAsia="de-DE"/>
               </w:rPr>
             </w:pPr>
-            <w:r>
+          </w:p>
+        </w:tc>
+        <w:tc>
+          <w:tcPr>
+            <w:tcW w:w="1837" w:type="dxa"/>
+          </w:tcPr>
+          <w:p>
+            <w:pPr>
+              <w:shd w:val="clear" w:color="auto" w:fill="FFFFFF"/>
+              <w:spacing w:line="285" w:lineRule="atLeast"/>
+            </w:pPr>
+            <w:r>
+              <w:t>Fordert ESP1 auf, seinen Status zu senden.</w:t>
+            </w:r>
+          </w:p>
+        </w:tc>
+      </w:tr>
+      <w:tr>
+        <w:tc>
+          <w:tcPr>
+            <w:tcW w:w="690" w:type="dxa"/>
+          </w:tcPr>
+          <w:p>
+            <w:r>
+              <w:t>ESP1</w:t>
+            </w:r>
+          </w:p>
+        </w:tc>
+        <w:tc>
+          <w:tcPr>
+            <w:tcW w:w="750" w:type="dxa"/>
+          </w:tcPr>
+          <w:p>
+            <w:r>
+              <w:t>EM</w:t>
+            </w:r>
+          </w:p>
+        </w:tc>
+        <w:tc>
+          <w:tcPr>
+            <w:tcW w:w="2808" w:type="dxa"/>
+          </w:tcPr>
+          <w:p>
+            <w:r>
+              <w:t>Status/ESP1</w:t>
+            </w:r>
+          </w:p>
+        </w:tc>
+        <w:tc>
+          <w:tcPr>
+            <w:tcW w:w="2977" w:type="dxa"/>
+          </w:tcPr>
+          <w:p>
+            <w:pPr>
+              <w:shd w:val="clear" w:color="auto" w:fill="FFFFFF"/>
+              <w:spacing w:line="285" w:lineRule="atLeast"/>
               <w:rPr>
                 <w:rFonts w:ascii="Consolas" w:eastAsia="Times New Roman" w:hAnsi="Consolas" w:cs="Times New Roman"/>
                 <w:color w:val="000000"/>
@@ -1636,8 +1774,7 @@
                 <w:szCs w:val="21"/>
                 <w:lang w:val="en-GB" w:eastAsia="de-DE"/>
               </w:rPr>
-              <w:t>ESP1\tCurrentDateTime\tStartDateTime\tCounters</w:t>
-            </w:r>
+            </w:pPr>
             <w:r>
               <w:rPr>
                 <w:rFonts w:ascii="Consolas" w:eastAsia="Times New Roman" w:hAnsi="Consolas" w:cs="Times New Roman"/>
@@ -1646,8 +1783,31 @@
                 <w:szCs w:val="21"/>
                 <w:lang w:val="en-GB" w:eastAsia="de-DE"/>
               </w:rPr>
+              <w:t>ESP1\</w:t>
+            </w:r>
+            <w:proofErr w:type="spellStart"/>
+            <w:r>
+              <w:rPr>
+                <w:rFonts w:ascii="Consolas" w:eastAsia="Times New Roman" w:hAnsi="Consolas" w:cs="Times New Roman"/>
+                <w:color w:val="000000"/>
+                <w:sz w:val="21"/>
+                <w:szCs w:val="21"/>
+                <w:lang w:val="en-GB" w:eastAsia="de-DE"/>
+              </w:rPr>
+              <w:t>tCurrentDateTime</w:t>
+            </w:r>
+            <w:proofErr w:type="spellEnd"/>
+            <w:r>
+              <w:rPr>
+                <w:rFonts w:ascii="Consolas" w:eastAsia="Times New Roman" w:hAnsi="Consolas" w:cs="Times New Roman"/>
+                <w:color w:val="000000"/>
+                <w:sz w:val="21"/>
+                <w:szCs w:val="21"/>
+                <w:lang w:val="en-GB" w:eastAsia="de-DE"/>
+              </w:rPr>
               <w:t>\</w:t>
             </w:r>
+            <w:proofErr w:type="spellStart"/>
             <w:r>
               <w:rPr>
                 <w:rFonts w:ascii="Consolas" w:eastAsia="Times New Roman" w:hAnsi="Consolas" w:cs="Times New Roman"/>
@@ -1666,6 +1826,70 @@
                 <w:szCs w:val="21"/>
                 <w:lang w:val="en-GB" w:eastAsia="de-DE"/>
               </w:rPr>
+              <w:t>Boot</w:t>
+            </w:r>
+            <w:r>
+              <w:rPr>
+                <w:rFonts w:ascii="Consolas" w:eastAsia="Times New Roman" w:hAnsi="Consolas" w:cs="Times New Roman"/>
+                <w:color w:val="000000"/>
+                <w:sz w:val="21"/>
+                <w:szCs w:val="21"/>
+                <w:lang w:val="en-GB" w:eastAsia="de-DE"/>
+              </w:rPr>
+              <w:t>DateTime</w:t>
+            </w:r>
+            <w:proofErr w:type="spellEnd"/>
+            <w:r>
+              <w:rPr>
+                <w:rFonts w:ascii="Consolas" w:eastAsia="Times New Roman" w:hAnsi="Consolas" w:cs="Times New Roman"/>
+                <w:color w:val="000000"/>
+                <w:sz w:val="21"/>
+                <w:szCs w:val="21"/>
+                <w:lang w:val="en-GB" w:eastAsia="de-DE"/>
+              </w:rPr>
+              <w:t>\</w:t>
+            </w:r>
+            <w:proofErr w:type="spellStart"/>
+            <w:r>
+              <w:rPr>
+                <w:rFonts w:ascii="Consolas" w:eastAsia="Times New Roman" w:hAnsi="Consolas" w:cs="Times New Roman"/>
+                <w:color w:val="000000"/>
+                <w:sz w:val="21"/>
+                <w:szCs w:val="21"/>
+                <w:lang w:val="en-GB" w:eastAsia="de-DE"/>
+              </w:rPr>
+              <w:t>tCounters</w:t>
+            </w:r>
+            <w:proofErr w:type="spellEnd"/>
+            <w:r>
+              <w:rPr>
+                <w:rFonts w:ascii="Consolas" w:eastAsia="Times New Roman" w:hAnsi="Consolas" w:cs="Times New Roman"/>
+                <w:color w:val="000000"/>
+                <w:sz w:val="21"/>
+                <w:szCs w:val="21"/>
+                <w:lang w:val="en-GB" w:eastAsia="de-DE"/>
+              </w:rPr>
+              <w:t>\</w:t>
+            </w:r>
+            <w:proofErr w:type="spellStart"/>
+            <w:r>
+              <w:rPr>
+                <w:rFonts w:ascii="Consolas" w:eastAsia="Times New Roman" w:hAnsi="Consolas" w:cs="Times New Roman"/>
+                <w:color w:val="000000"/>
+                <w:sz w:val="21"/>
+                <w:szCs w:val="21"/>
+                <w:lang w:val="en-GB" w:eastAsia="de-DE"/>
+              </w:rPr>
+              <w:t>t</w:t>
+            </w:r>
+            <w:r>
+              <w:rPr>
+                <w:rFonts w:ascii="Consolas" w:eastAsia="Times New Roman" w:hAnsi="Consolas" w:cs="Times New Roman"/>
+                <w:color w:val="000000"/>
+                <w:sz w:val="21"/>
+                <w:szCs w:val="21"/>
+                <w:lang w:val="en-GB" w:eastAsia="de-DE"/>
+              </w:rPr>
               <w:t>Overall</w:t>
             </w:r>
             <w:r>
@@ -1678,11 +1902,12 @@
               </w:rPr>
               <w:t>Impules</w:t>
             </w:r>
-          </w:p>
-        </w:tc>
-        <w:tc>
-          <w:tcPr>
-            <w:tcW w:w="1800" w:type="dxa"/>
+            <w:proofErr w:type="spellEnd"/>
+          </w:p>
+        </w:tc>
+        <w:tc>
+          <w:tcPr>
+            <w:tcW w:w="1837" w:type="dxa"/>
           </w:tcPr>
           <w:p>
             <w:pPr>

</xml_diff>

<commit_message>
Change GPIO4 -> GPIO12
</commit_message>
<xml_diff>
--- a/doc/MQTT-Komunikation.docx
+++ b/doc/MQTT-Komunikation.docx
@@ -1,6 +1,6 @@
 
 <file path=word/document.xml><?xml version="1.0" encoding="utf-8"?>
-<w:document xmlns:wpc="http://schemas.microsoft.com/office/word/2010/wordprocessingCanvas" xmlns:cx="http://schemas.microsoft.com/office/drawing/2014/chartex" xmlns:cx1="http://schemas.microsoft.com/office/drawing/2015/9/8/chartex" xmlns:cx2="http://schemas.microsoft.com/office/drawing/2015/10/21/chartex" xmlns:cx3="http://schemas.microsoft.com/office/drawing/2016/5/9/chartex" xmlns:cx4="http://schemas.microsoft.com/office/drawing/2016/5/10/chartex" xmlns:cx5="http://schemas.microsoft.com/office/drawing/2016/5/11/chartex" xmlns:cx6="http://schemas.microsoft.com/office/drawing/2016/5/12/chartex" xmlns:cx7="http://schemas.microsoft.com/office/drawing/2016/5/13/chartex" xmlns:cx8="http://schemas.microsoft.com/office/drawing/2016/5/14/chartex" xmlns:mc="http://schemas.openxmlformats.org/markup-compatibility/2006" xmlns:aink="http://schemas.microsoft.com/office/drawing/2016/ink" xmlns:am3d="http://schemas.microsoft.com/office/drawing/2017/model3d" xmlns:o="urn:schemas-microsoft-com:office:office" xmlns:r="http://schemas.openxmlformats.org/officeDocument/2006/relationships" xmlns:m="http://schemas.openxmlformats.org/officeDocument/2006/math" xmlns:v="urn:schemas-microsoft-com:vml" xmlns:wp14="http://schemas.microsoft.com/office/word/2010/wordprocessingDrawing" xmlns:wp="http://schemas.openxmlformats.org/drawingml/2006/wordprocessingDrawing" xmlns:w10="urn:schemas-microsoft-com:office:word" xmlns:w="http://schemas.openxmlformats.org/wordprocessingml/2006/main" xmlns:w14="http://schemas.microsoft.com/office/word/2010/wordml" xmlns:w15="http://schemas.microsoft.com/office/word/2012/wordml" xmlns:w16cid="http://schemas.microsoft.com/office/word/2016/wordml/cid" xmlns:w16se="http://schemas.microsoft.com/office/word/2015/wordml/symex" xmlns:wpg="http://schemas.microsoft.com/office/word/2010/wordprocessingGroup" xmlns:wpi="http://schemas.microsoft.com/office/word/2010/wordprocessingInk" xmlns:wne="http://schemas.microsoft.com/office/word/2006/wordml" xmlns:wps="http://schemas.microsoft.com/office/word/2010/wordprocessingShape" mc:Ignorable="w14 w15 w16se w16cid wp14">
+<w:document xmlns:wpc="http://schemas.microsoft.com/office/word/2010/wordprocessingCanvas" xmlns:cx="http://schemas.microsoft.com/office/drawing/2014/chartex" xmlns:cx1="http://schemas.microsoft.com/office/drawing/2015/9/8/chartex" xmlns:cx2="http://schemas.microsoft.com/office/drawing/2015/10/21/chartex" xmlns:cx3="http://schemas.microsoft.com/office/drawing/2016/5/9/chartex" xmlns:cx4="http://schemas.microsoft.com/office/drawing/2016/5/10/chartex" xmlns:cx5="http://schemas.microsoft.com/office/drawing/2016/5/11/chartex" xmlns:cx6="http://schemas.microsoft.com/office/drawing/2016/5/12/chartex" xmlns:cx7="http://schemas.microsoft.com/office/drawing/2016/5/13/chartex" xmlns:cx8="http://schemas.microsoft.com/office/drawing/2016/5/14/chartex" xmlns:mc="http://schemas.openxmlformats.org/markup-compatibility/2006" xmlns:aink="http://schemas.microsoft.com/office/drawing/2016/ink" xmlns:am3d="http://schemas.microsoft.com/office/drawing/2017/model3d" xmlns:o="urn:schemas-microsoft-com:office:office" xmlns:r="http://schemas.openxmlformats.org/officeDocument/2006/relationships" xmlns:m="http://schemas.openxmlformats.org/officeDocument/2006/math" xmlns:v="urn:schemas-microsoft-com:vml" xmlns:wp14="http://schemas.microsoft.com/office/word/2010/wordprocessingDrawing" xmlns:wp="http://schemas.openxmlformats.org/drawingml/2006/wordprocessingDrawing" xmlns:w10="urn:schemas-microsoft-com:office:word" xmlns:w="http://schemas.openxmlformats.org/wordprocessingml/2006/main" xmlns:w14="http://schemas.microsoft.com/office/word/2010/wordml" xmlns:w15="http://schemas.microsoft.com/office/word/2012/wordml" xmlns:w16cex="http://schemas.microsoft.com/office/word/2018/wordml/cex" xmlns:w16cid="http://schemas.microsoft.com/office/word/2016/wordml/cid" xmlns:w16="http://schemas.microsoft.com/office/word/2018/wordml" xmlns:w16se="http://schemas.microsoft.com/office/word/2015/wordml/symex" xmlns:wpg="http://schemas.microsoft.com/office/word/2010/wordprocessingGroup" xmlns:wpi="http://schemas.microsoft.com/office/word/2010/wordprocessingInk" xmlns:wne="http://schemas.microsoft.com/office/word/2006/wordml" xmlns:wps="http://schemas.microsoft.com/office/word/2010/wordprocessingShape" mc:Ignorable="w14 w15 w16se w16cid w16 w16cex wp14">
   <w:body>
     <w:p>
       <w:r>
@@ -13,13 +13,8 @@
       </w:r>
     </w:p>
     <w:p>
-      <w:proofErr w:type="spellStart"/>
       <w:r>
-        <w:t>EnergyMeasurement</w:t>
-      </w:r>
-      <w:proofErr w:type="spellEnd"/>
-      <w:r>
-        <w:t>-MQTT (EM): Zentrale, in der die die Messwertzähler definiert werden und die Messwerte abgelegt werden.</w:t>
+        <w:t>EnergyMeasurement-MQTT (EM): Zentrale, in der die die Messwertzähler definiert werden und die Messwerte abgelegt werden.</w:t>
       </w:r>
     </w:p>
     <w:p>
@@ -62,14 +57,12 @@
                 <w:lang w:val="en-GB"/>
               </w:rPr>
             </w:pPr>
-            <w:proofErr w:type="spellStart"/>
             <w:r>
               <w:rPr>
                 <w:lang w:val="en-GB"/>
               </w:rPr>
               <w:t>CounterID</w:t>
             </w:r>
-            <w:proofErr w:type="spellEnd"/>
           </w:p>
         </w:tc>
         <w:tc>
@@ -155,14 +148,26 @@
           <w:p>
             <w:pPr>
               <w:rPr>
-                <w:lang w:val="en-GB"/>
-              </w:rPr>
-            </w:pPr>
-            <w:r>
-              <w:rPr>
-                <w:lang w:val="en-GB"/>
+                <w:strike/>
+              </w:rPr>
+            </w:pPr>
+            <w:r>
+              <w:rPr>
+                <w:strike/>
               </w:rPr>
               <w:t>4</w:t>
+            </w:r>
+            <w:r>
+              <w:rPr>
+                <w:strike/>
+              </w:rPr>
+              <w:t xml:space="preserve"> </w:t>
+            </w:r>
+            <w:r>
+              <w:t>lieferte schon nach dem Schalten als Eingang 500 impulse/Sekunde</w:t>
+            </w:r>
+            <w:r>
+              <w:t>. Nutze deswegen jetzt GPIO12</w:t>
             </w:r>
           </w:p>
         </w:tc>
@@ -1041,82 +1046,82 @@
             <w:tcW w:w="2808" w:type="dxa"/>
           </w:tcPr>
           <w:p>
-            <w:r>
-              <w:t>Energy</w:t>
-            </w:r>
-            <w:bookmarkStart w:id="0" w:name="_GoBack"/>
+            <w:bookmarkStart w:id="0" w:name="OLE_LINK1"/>
+            <w:bookmarkStart w:id="1" w:name="OLE_LINK2"/>
+            <w:r>
+              <w:t>GetCounterConfig</w:t>
+            </w:r>
+            <w:r>
+              <w:t>/</w:t>
+            </w:r>
             <w:bookmarkEnd w:id="0"/>
+            <w:bookmarkEnd w:id="1"/>
+            <w:r>
+              <w:t>ESP1</w:t>
+            </w:r>
+          </w:p>
+        </w:tc>
+        <w:tc>
+          <w:tcPr>
+            <w:tcW w:w="2977" w:type="dxa"/>
+          </w:tcPr>
+          <w:p>
+            <w:pPr>
+              <w:rPr>
+                <w:strike/>
+              </w:rPr>
+            </w:pPr>
+          </w:p>
+        </w:tc>
+        <w:tc>
+          <w:tcPr>
+            <w:tcW w:w="1837" w:type="dxa"/>
+          </w:tcPr>
+          <w:p>
+            <w:r>
+              <w:t>Fragt nach den Zählern, die auf dem Chip ESP1 konfiguriert sind. Diese Anfrage wird gleich nach dem Start von ESP1 ausgeführt.</w:t>
+            </w:r>
+          </w:p>
+        </w:tc>
+      </w:tr>
+      <w:tr>
+        <w:tc>
+          <w:tcPr>
+            <w:tcW w:w="690" w:type="dxa"/>
+          </w:tcPr>
+          <w:p>
+            <w:r>
+              <w:t>EM</w:t>
+            </w:r>
+          </w:p>
+        </w:tc>
+        <w:tc>
+          <w:tcPr>
+            <w:tcW w:w="750" w:type="dxa"/>
+          </w:tcPr>
+          <w:p>
+            <w:r>
+              <w:t>ESP1</w:t>
+            </w:r>
+          </w:p>
+        </w:tc>
+        <w:tc>
+          <w:tcPr>
+            <w:tcW w:w="2808" w:type="dxa"/>
+          </w:tcPr>
+          <w:p>
+            <w:r>
+              <w:t>ESP1</w:t>
+            </w:r>
             <w:r>
               <w:t>/</w:t>
             </w:r>
-            <w:proofErr w:type="spellStart"/>
-            <w:r>
-              <w:t>GetCounterConfig</w:t>
-            </w:r>
-            <w:proofErr w:type="spellEnd"/>
-          </w:p>
-        </w:tc>
-        <w:tc>
-          <w:tcPr>
-            <w:tcW w:w="2977" w:type="dxa"/>
-          </w:tcPr>
-          <w:p>
-            <w:r>
-              <w:t>ESP1</w:t>
-            </w:r>
-          </w:p>
-        </w:tc>
-        <w:tc>
-          <w:tcPr>
-            <w:tcW w:w="1837" w:type="dxa"/>
-          </w:tcPr>
-          <w:p>
-            <w:r>
-              <w:t>Fragt nach den Zählern, die auf dem Chip ESP1 konfiguriert sind. Diese Anfrage wird gleich nach dem Start von ESP1 ausgeführt.</w:t>
-            </w:r>
-          </w:p>
-        </w:tc>
-      </w:tr>
-      <w:tr>
-        <w:tc>
-          <w:tcPr>
-            <w:tcW w:w="690" w:type="dxa"/>
-          </w:tcPr>
-          <w:p>
-            <w:r>
-              <w:t>EM</w:t>
-            </w:r>
-          </w:p>
-        </w:tc>
-        <w:tc>
-          <w:tcPr>
-            <w:tcW w:w="750" w:type="dxa"/>
-          </w:tcPr>
-          <w:p>
-            <w:r>
-              <w:t>ESP1</w:t>
-            </w:r>
-          </w:p>
-        </w:tc>
-        <w:tc>
-          <w:tcPr>
-            <w:tcW w:w="2808" w:type="dxa"/>
-          </w:tcPr>
-          <w:p>
-            <w:r>
-              <w:t>ESP1</w:t>
-            </w:r>
-            <w:r>
-              <w:t>/</w:t>
-            </w:r>
-            <w:proofErr w:type="spellStart"/>
             <w:r>
               <w:t>Install</w:t>
             </w:r>
             <w:r>
               <w:t>Counter</w:t>
             </w:r>
-            <w:proofErr w:type="spellEnd"/>
           </w:p>
         </w:tc>
         <w:tc>
@@ -1139,28 +1144,7 @@
               <w:rPr>
                 <w:lang w:val="en-GB"/>
               </w:rPr>
-              <w:t>&lt;</w:t>
-            </w:r>
-            <w:proofErr w:type="spellStart"/>
-            <w:r>
-              <w:rPr>
-                <w:lang w:val="en-GB"/>
-              </w:rPr>
-              <w:t>CounterID</w:t>
-            </w:r>
-            <w:proofErr w:type="spellEnd"/>
-            <w:r>
-              <w:rPr>
-                <w:lang w:val="en-GB"/>
-              </w:rPr>
-              <w:t>&gt;\</w:t>
-            </w:r>
-            <w:proofErr w:type="spellStart"/>
-            <w:r>
-              <w:rPr>
-                <w:lang w:val="en-GB"/>
-              </w:rPr>
-              <w:t>t</w:t>
+              <w:t>&lt;CounterID&gt;\t</w:t>
             </w:r>
             <w:r>
               <w:rPr>
@@ -1170,18 +1154,7 @@
                 <w:szCs w:val="21"/>
                 <w:lang w:val="en-GB" w:eastAsia="de-DE"/>
               </w:rPr>
-              <w:t>sourceName</w:t>
-            </w:r>
-            <w:proofErr w:type="spellEnd"/>
-            <w:r>
-              <w:rPr>
-                <w:rFonts w:ascii="Consolas" w:eastAsia="Times New Roman" w:hAnsi="Consolas" w:cs="Times New Roman"/>
-                <w:color w:val="000000"/>
-                <w:sz w:val="21"/>
-                <w:szCs w:val="21"/>
-                <w:lang w:val="en-GB" w:eastAsia="de-DE"/>
-              </w:rPr>
-              <w:t>\t</w:t>
+              <w:t>sourceName\t</w:t>
             </w:r>
           </w:p>
           <w:p>
@@ -1196,7 +1169,6 @@
                 <w:lang w:val="en-GB" w:eastAsia="de-DE"/>
               </w:rPr>
             </w:pPr>
-            <w:proofErr w:type="spellStart"/>
             <w:r>
               <w:rPr>
                 <w:rFonts w:ascii="Consolas" w:eastAsia="Times New Roman" w:hAnsi="Consolas" w:cs="Times New Roman"/>
@@ -1207,7 +1179,6 @@
               </w:rPr>
               <w:t>CountIntervallInSec</w:t>
             </w:r>
-            <w:proofErr w:type="spellEnd"/>
           </w:p>
           <w:p>
             <w:pPr>
@@ -1232,17 +1203,10 @@
               <w:t xml:space="preserve">Die Konfiguration des Zählers </w:t>
             </w:r>
             <w:r>
-              <w:t xml:space="preserve">mit der </w:t>
-            </w:r>
-            <w:proofErr w:type="spellStart"/>
-            <w:r>
-              <w:t>CounterID</w:t>
-            </w:r>
-            <w:proofErr w:type="spellEnd"/>
-            <w:r>
-              <w:t xml:space="preserve"> </w:t>
-            </w:r>
-            <w:r>
+              <w:t xml:space="preserve">mit der CounterID </w:t>
+            </w:r>
+            <w:r>
+              <w:lastRenderedPageBreak/>
               <w:t>wird an den ESP Chip geschickt</w:t>
             </w:r>
           </w:p>
@@ -1275,11 +1239,9 @@
             <w:tcW w:w="2808" w:type="dxa"/>
           </w:tcPr>
           <w:p>
-            <w:proofErr w:type="spellStart"/>
             <w:r>
               <w:t>sourceName</w:t>
             </w:r>
-            <w:proofErr w:type="spellEnd"/>
           </w:p>
         </w:tc>
         <w:tc>
@@ -1298,7 +1260,6 @@
                 <w:lang w:eastAsia="de-DE"/>
               </w:rPr>
             </w:pPr>
-            <w:proofErr w:type="spellStart"/>
             <w:r>
               <w:rPr>
                 <w:rFonts w:ascii="Consolas" w:eastAsia="Times New Roman" w:hAnsi="Consolas" w:cs="Times New Roman"/>
@@ -1307,18 +1268,7 @@
                 <w:szCs w:val="21"/>
                 <w:lang w:eastAsia="de-DE"/>
               </w:rPr>
-              <w:t>EndTime</w:t>
-            </w:r>
-            <w:proofErr w:type="spellEnd"/>
-            <w:r>
-              <w:rPr>
-                <w:rFonts w:ascii="Consolas" w:eastAsia="Times New Roman" w:hAnsi="Consolas" w:cs="Times New Roman"/>
-                <w:color w:val="000000"/>
-                <w:sz w:val="21"/>
-                <w:szCs w:val="21"/>
-                <w:lang w:eastAsia="de-DE"/>
-              </w:rPr>
-              <w:t>\t</w:t>
+              <w:t>EndTime\t</w:t>
             </w:r>
           </w:p>
           <w:p>
@@ -1333,7 +1283,6 @@
                 <w:lang w:eastAsia="de-DE"/>
               </w:rPr>
             </w:pPr>
-            <w:proofErr w:type="spellStart"/>
             <w:r>
               <w:rPr>
                 <w:rFonts w:ascii="Consolas" w:eastAsia="Times New Roman" w:hAnsi="Consolas" w:cs="Times New Roman"/>
@@ -1344,7 +1293,6 @@
               </w:rPr>
               <w:t>CountOfImpulses</w:t>
             </w:r>
-            <w:proofErr w:type="spellEnd"/>
           </w:p>
         </w:tc>
         <w:tc>
@@ -1355,189 +1303,48 @@
             <w:pPr>
               <w:shd w:val="clear" w:color="auto" w:fill="FFFFFF"/>
               <w:spacing w:line="285" w:lineRule="atLeast"/>
-              <w:rPr>
-                <w:rFonts w:ascii="Consolas" w:eastAsia="Times New Roman" w:hAnsi="Consolas" w:cs="Times New Roman"/>
-                <w:color w:val="000000"/>
-                <w:sz w:val="21"/>
-                <w:szCs w:val="21"/>
-                <w:lang w:eastAsia="de-DE"/>
-              </w:rPr>
-            </w:pPr>
-            <w:r>
-              <w:t>Gemessene Impulse nach der Messdauer (</w:t>
-            </w:r>
-            <w:proofErr w:type="spellStart"/>
-            <w:r>
-              <w:rPr>
-                <w:rFonts w:ascii="Consolas" w:eastAsia="Times New Roman" w:hAnsi="Consolas" w:cs="Times New Roman"/>
-                <w:color w:val="000000"/>
-                <w:sz w:val="21"/>
-                <w:szCs w:val="21"/>
-                <w:lang w:eastAsia="de-DE"/>
-              </w:rPr>
-              <w:t>CountIntervallInSec</w:t>
-            </w:r>
-            <w:proofErr w:type="spellEnd"/>
-            <w:r>
-              <w:rPr>
-                <w:rFonts w:ascii="Consolas" w:eastAsia="Times New Roman" w:hAnsi="Consolas" w:cs="Times New Roman"/>
-                <w:color w:val="000000"/>
-                <w:sz w:val="21"/>
-                <w:szCs w:val="21"/>
-                <w:lang w:eastAsia="de-DE"/>
-              </w:rPr>
-              <w:t>)</w:t>
-            </w:r>
-            <w:r>
-              <w:rPr>
-                <w:rFonts w:ascii="Consolas" w:eastAsia="Times New Roman" w:hAnsi="Consolas" w:cs="Times New Roman"/>
-                <w:color w:val="000000"/>
-                <w:sz w:val="21"/>
-                <w:szCs w:val="21"/>
-                <w:lang w:eastAsia="de-DE"/>
-              </w:rPr>
-              <w:t>. Zeit in ISO8601 z.B. (</w:t>
-            </w:r>
-            <w:r>
-              <w:rPr>
-                <w:rFonts w:ascii="Consolas" w:eastAsia="Times New Roman" w:hAnsi="Consolas" w:cs="Times New Roman"/>
-                <w:color w:val="000000"/>
-                <w:sz w:val="21"/>
-                <w:szCs w:val="21"/>
-                <w:lang w:eastAsia="de-DE"/>
-              </w:rPr>
-              <w:t>2020-04-01T18:51:10Z</w:t>
-            </w:r>
-            <w:r>
-              <w:rPr>
-                <w:rFonts w:ascii="Consolas" w:eastAsia="Times New Roman" w:hAnsi="Consolas" w:cs="Times New Roman"/>
-                <w:color w:val="000000"/>
-                <w:sz w:val="21"/>
-                <w:szCs w:val="21"/>
-                <w:lang w:eastAsia="de-DE"/>
-              </w:rPr>
-              <w:t>)</w:t>
-            </w:r>
-          </w:p>
-        </w:tc>
-      </w:tr>
-      <w:tr>
-        <w:tc>
-          <w:tcPr>
-            <w:tcW w:w="690" w:type="dxa"/>
-          </w:tcPr>
-          <w:p>
-            <w:r>
-              <w:t>EM</w:t>
-            </w:r>
-          </w:p>
-        </w:tc>
-        <w:tc>
-          <w:tcPr>
-            <w:tcW w:w="750" w:type="dxa"/>
-          </w:tcPr>
-          <w:p>
-            <w:r>
-              <w:t>ESP1</w:t>
-            </w:r>
-          </w:p>
-        </w:tc>
-        <w:tc>
-          <w:tcPr>
-            <w:tcW w:w="2808" w:type="dxa"/>
-          </w:tcPr>
-          <w:p>
-            <w:r>
-              <w:t>ESP1/Restart</w:t>
-            </w:r>
-          </w:p>
-        </w:tc>
-        <w:tc>
-          <w:tcPr>
-            <w:tcW w:w="2977" w:type="dxa"/>
-          </w:tcPr>
+            </w:pPr>
+            <w:r>
+              <w:t xml:space="preserve">Topic sollte </w:t>
+            </w:r>
+            <w:r>
+              <w:t xml:space="preserve">diesen </w:t>
+            </w:r>
+            <w:r>
+              <w:t>A</w:t>
+            </w:r>
+            <w:r>
+              <w:t xml:space="preserve">ufbau haben </w:t>
+            </w:r>
+            <w:bookmarkStart w:id="2" w:name="OLE_LINK7"/>
+            <w:bookmarkStart w:id="3" w:name="OLE_LINK8"/>
+            <w:r>
+              <w:t>ElectricCo</w:t>
+            </w:r>
+            <w:r>
+              <w:t>unt/</w:t>
+            </w:r>
+            <w:bookmarkEnd w:id="2"/>
+            <w:bookmarkEnd w:id="3"/>
+            <w:r>
+              <w:t>&lt;Region&gt;/&lt;Location&gt;</w:t>
+            </w:r>
+          </w:p>
           <w:p>
             <w:pPr>
               <w:shd w:val="clear" w:color="auto" w:fill="FFFFFF"/>
               <w:spacing w:line="285" w:lineRule="atLeast"/>
-              <w:rPr>
-                <w:rFonts w:ascii="Consolas" w:eastAsia="Times New Roman" w:hAnsi="Consolas" w:cs="Times New Roman"/>
-                <w:color w:val="000000"/>
-                <w:sz w:val="21"/>
-                <w:szCs w:val="21"/>
-                <w:lang w:eastAsia="de-DE"/>
-              </w:rPr>
-            </w:pPr>
-            <w:r>
-              <w:rPr>
-                <w:rFonts w:ascii="Consolas" w:eastAsia="Times New Roman" w:hAnsi="Consolas" w:cs="Times New Roman"/>
-                <w:color w:val="000000"/>
-                <w:sz w:val="21"/>
-                <w:szCs w:val="21"/>
-                <w:lang w:eastAsia="de-DE"/>
-              </w:rPr>
-              <w:t>&lt;N/A&gt;</w:t>
-            </w:r>
-          </w:p>
-        </w:tc>
-        <w:tc>
-          <w:tcPr>
-            <w:tcW w:w="1837" w:type="dxa"/>
-          </w:tcPr>
+            </w:pPr>
+            <w:r>
+              <w:t>&lt;Region&gt; ist z.B. Zuhause und &lt;Location&gt; ist z.B. Wohnzimmer</w:t>
+            </w:r>
+          </w:p>
           <w:p>
             <w:pPr>
               <w:shd w:val="clear" w:color="auto" w:fill="FFFFFF"/>
               <w:spacing w:line="285" w:lineRule="atLeast"/>
             </w:pPr>
-            <w:r>
-              <w:t>Anforderung zum Neustart</w:t>
-            </w:r>
-          </w:p>
-        </w:tc>
-      </w:tr>
-      <w:tr>
-        <w:tc>
-          <w:tcPr>
-            <w:tcW w:w="690" w:type="dxa"/>
-          </w:tcPr>
-          <w:p>
-            <w:r>
-              <w:t>ESP1</w:t>
-            </w:r>
-          </w:p>
-        </w:tc>
-        <w:tc>
-          <w:tcPr>
-            <w:tcW w:w="750" w:type="dxa"/>
-          </w:tcPr>
-          <w:p>
-            <w:r>
-              <w:t>EM</w:t>
-            </w:r>
-          </w:p>
-        </w:tc>
-        <w:tc>
-          <w:tcPr>
-            <w:tcW w:w="2808" w:type="dxa"/>
-          </w:tcPr>
-          <w:p>
-            <w:proofErr w:type="spellStart"/>
-            <w:r>
-              <w:t>i</w:t>
-            </w:r>
-            <w:r>
-              <w:t>nfo</w:t>
-            </w:r>
-            <w:proofErr w:type="spellEnd"/>
-            <w:r>
-              <w:t>/ESP1</w:t>
-            </w:r>
-          </w:p>
-        </w:tc>
-        <w:tc>
-          <w:tcPr>
-            <w:tcW w:w="2977" w:type="dxa"/>
-          </w:tcPr>
+          </w:p>
           <w:p>
             <w:pPr>
               <w:shd w:val="clear" w:color="auto" w:fill="FFFFFF"/>
@@ -1551,6 +1358,9 @@
               </w:rPr>
             </w:pPr>
             <w:r>
+              <w:t>Gemessene Impulse nach der Messdauer (</w:t>
+            </w:r>
+            <w:r>
               <w:rPr>
                 <w:rFonts w:ascii="Consolas" w:eastAsia="Times New Roman" w:hAnsi="Consolas" w:cs="Times New Roman"/>
                 <w:color w:val="000000"/>
@@ -1558,215 +1368,330 @@
                 <w:szCs w:val="21"/>
                 <w:lang w:eastAsia="de-DE"/>
               </w:rPr>
-              <w:t>Message</w:t>
-            </w:r>
-          </w:p>
-        </w:tc>
-        <w:tc>
-          <w:tcPr>
-            <w:tcW w:w="1837" w:type="dxa"/>
+              <w:t>CountIntervallInSec</w:t>
+            </w:r>
+            <w:r>
+              <w:rPr>
+                <w:rFonts w:ascii="Consolas" w:eastAsia="Times New Roman" w:hAnsi="Consolas" w:cs="Times New Roman"/>
+                <w:color w:val="000000"/>
+                <w:sz w:val="21"/>
+                <w:szCs w:val="21"/>
+                <w:lang w:eastAsia="de-DE"/>
+              </w:rPr>
+              <w:t>)</w:t>
+            </w:r>
+            <w:r>
+              <w:rPr>
+                <w:rFonts w:ascii="Consolas" w:eastAsia="Times New Roman" w:hAnsi="Consolas" w:cs="Times New Roman"/>
+                <w:color w:val="000000"/>
+                <w:sz w:val="21"/>
+                <w:szCs w:val="21"/>
+                <w:lang w:eastAsia="de-DE"/>
+              </w:rPr>
+              <w:t>. Zeit in ISO8601 z.B. (</w:t>
+            </w:r>
+            <w:r>
+              <w:rPr>
+                <w:rFonts w:ascii="Consolas" w:eastAsia="Times New Roman" w:hAnsi="Consolas" w:cs="Times New Roman"/>
+                <w:color w:val="000000"/>
+                <w:sz w:val="21"/>
+                <w:szCs w:val="21"/>
+                <w:lang w:eastAsia="de-DE"/>
+              </w:rPr>
+              <w:t>2020-04-01T18:51:10Z</w:t>
+            </w:r>
+            <w:r>
+              <w:rPr>
+                <w:rFonts w:ascii="Consolas" w:eastAsia="Times New Roman" w:hAnsi="Consolas" w:cs="Times New Roman"/>
+                <w:color w:val="000000"/>
+                <w:sz w:val="21"/>
+                <w:szCs w:val="21"/>
+                <w:lang w:eastAsia="de-DE"/>
+              </w:rPr>
+              <w:t>)</w:t>
+            </w:r>
+          </w:p>
+        </w:tc>
+      </w:tr>
+      <w:tr>
+        <w:tc>
+          <w:tcPr>
+            <w:tcW w:w="690" w:type="dxa"/>
+          </w:tcPr>
+          <w:p>
+            <w:r>
+              <w:t>EM</w:t>
+            </w:r>
+          </w:p>
+        </w:tc>
+        <w:tc>
+          <w:tcPr>
+            <w:tcW w:w="750" w:type="dxa"/>
+          </w:tcPr>
+          <w:p>
+            <w:r>
+              <w:t>ESP1</w:t>
+            </w:r>
+          </w:p>
+        </w:tc>
+        <w:tc>
+          <w:tcPr>
+            <w:tcW w:w="2808" w:type="dxa"/>
+          </w:tcPr>
+          <w:p>
+            <w:r>
+              <w:t>ESP1/Restart</w:t>
+            </w:r>
+          </w:p>
+        </w:tc>
+        <w:tc>
+          <w:tcPr>
+            <w:tcW w:w="2977" w:type="dxa"/>
           </w:tcPr>
           <w:p>
             <w:pPr>
               <w:shd w:val="clear" w:color="auto" w:fill="FFFFFF"/>
               <w:spacing w:line="285" w:lineRule="atLeast"/>
-            </w:pPr>
-            <w:r>
-              <w:t>Sendet eine Information so wie es ansonsten über die serielle Leitung gemacht wurde</w:t>
-            </w:r>
-          </w:p>
-        </w:tc>
-      </w:tr>
-      <w:tr>
-        <w:tc>
-          <w:tcPr>
-            <w:tcW w:w="690" w:type="dxa"/>
-          </w:tcPr>
-          <w:p>
-            <w:r>
-              <w:t>ESP1</w:t>
-            </w:r>
-          </w:p>
-        </w:tc>
-        <w:tc>
-          <w:tcPr>
-            <w:tcW w:w="750" w:type="dxa"/>
-          </w:tcPr>
-          <w:p>
-            <w:r>
-              <w:t>EM</w:t>
-            </w:r>
-          </w:p>
-        </w:tc>
-        <w:tc>
-          <w:tcPr>
-            <w:tcW w:w="2808" w:type="dxa"/>
-          </w:tcPr>
-          <w:p>
-            <w:proofErr w:type="spellStart"/>
-            <w:r>
-              <w:t>e</w:t>
-            </w:r>
-            <w:r>
-              <w:t>rror</w:t>
-            </w:r>
-            <w:proofErr w:type="spellEnd"/>
-            <w:r>
-              <w:t>/ESP1</w:t>
-            </w:r>
-          </w:p>
-        </w:tc>
-        <w:tc>
-          <w:tcPr>
-            <w:tcW w:w="2977" w:type="dxa"/>
+              <w:rPr>
+                <w:rFonts w:ascii="Consolas" w:eastAsia="Times New Roman" w:hAnsi="Consolas" w:cs="Times New Roman"/>
+                <w:color w:val="000000"/>
+                <w:sz w:val="21"/>
+                <w:szCs w:val="21"/>
+                <w:lang w:eastAsia="de-DE"/>
+              </w:rPr>
+            </w:pPr>
+            <w:r>
+              <w:rPr>
+                <w:rFonts w:ascii="Consolas" w:eastAsia="Times New Roman" w:hAnsi="Consolas" w:cs="Times New Roman"/>
+                <w:color w:val="000000"/>
+                <w:sz w:val="21"/>
+                <w:szCs w:val="21"/>
+                <w:lang w:eastAsia="de-DE"/>
+              </w:rPr>
+              <w:t>&lt;N/A&gt;</w:t>
+            </w:r>
+          </w:p>
+        </w:tc>
+        <w:tc>
+          <w:tcPr>
+            <w:tcW w:w="1837" w:type="dxa"/>
           </w:tcPr>
           <w:p>
             <w:pPr>
               <w:shd w:val="clear" w:color="auto" w:fill="FFFFFF"/>
               <w:spacing w:line="285" w:lineRule="atLeast"/>
-              <w:rPr>
-                <w:rFonts w:ascii="Consolas" w:eastAsia="Times New Roman" w:hAnsi="Consolas" w:cs="Times New Roman"/>
-                <w:color w:val="000000"/>
-                <w:sz w:val="21"/>
-                <w:szCs w:val="21"/>
-                <w:lang w:eastAsia="de-DE"/>
-              </w:rPr>
-            </w:pPr>
-            <w:r>
-              <w:rPr>
-                <w:rFonts w:ascii="Consolas" w:eastAsia="Times New Roman" w:hAnsi="Consolas" w:cs="Times New Roman"/>
-                <w:color w:val="000000"/>
-                <w:sz w:val="21"/>
-                <w:szCs w:val="21"/>
-                <w:lang w:eastAsia="de-DE"/>
-              </w:rPr>
-              <w:t>Message</w:t>
-            </w:r>
-          </w:p>
-        </w:tc>
-        <w:tc>
-          <w:tcPr>
-            <w:tcW w:w="1837" w:type="dxa"/>
+            </w:pPr>
+            <w:r>
+              <w:t>Anforderung zum Neustart</w:t>
+            </w:r>
+          </w:p>
+        </w:tc>
+      </w:tr>
+      <w:tr>
+        <w:tc>
+          <w:tcPr>
+            <w:tcW w:w="690" w:type="dxa"/>
+          </w:tcPr>
+          <w:p>
+            <w:r>
+              <w:t>ESP1</w:t>
+            </w:r>
+          </w:p>
+        </w:tc>
+        <w:tc>
+          <w:tcPr>
+            <w:tcW w:w="750" w:type="dxa"/>
+          </w:tcPr>
+          <w:p>
+            <w:r>
+              <w:t>EM</w:t>
+            </w:r>
+          </w:p>
+        </w:tc>
+        <w:tc>
+          <w:tcPr>
+            <w:tcW w:w="2808" w:type="dxa"/>
+          </w:tcPr>
+          <w:p>
+            <w:bookmarkStart w:id="4" w:name="OLE_LINK3"/>
+            <w:bookmarkStart w:id="5" w:name="OLE_LINK4"/>
+            <w:r>
+              <w:t>I</w:t>
+            </w:r>
+            <w:r>
+              <w:t>nfo/</w:t>
+            </w:r>
+            <w:bookmarkEnd w:id="4"/>
+            <w:bookmarkEnd w:id="5"/>
+            <w:r>
+              <w:t>ESP1</w:t>
+            </w:r>
+          </w:p>
+        </w:tc>
+        <w:tc>
+          <w:tcPr>
+            <w:tcW w:w="2977" w:type="dxa"/>
           </w:tcPr>
           <w:p>
             <w:pPr>
               <w:shd w:val="clear" w:color="auto" w:fill="FFFFFF"/>
               <w:spacing w:line="285" w:lineRule="atLeast"/>
-            </w:pPr>
-            <w:r>
-              <w:t>Sendet eine Fehlermeldung</w:t>
-            </w:r>
-          </w:p>
-        </w:tc>
-      </w:tr>
-      <w:tr>
-        <w:tc>
-          <w:tcPr>
-            <w:tcW w:w="690" w:type="dxa"/>
-          </w:tcPr>
-          <w:p>
-            <w:r>
-              <w:t>EM</w:t>
-            </w:r>
-          </w:p>
-        </w:tc>
-        <w:tc>
-          <w:tcPr>
-            <w:tcW w:w="750" w:type="dxa"/>
-          </w:tcPr>
-          <w:p>
-            <w:r>
-              <w:t>ESP1</w:t>
-            </w:r>
-          </w:p>
-        </w:tc>
-        <w:tc>
-          <w:tcPr>
-            <w:tcW w:w="2808" w:type="dxa"/>
-          </w:tcPr>
-          <w:p>
-            <w:r>
-              <w:t>ESP1/</w:t>
-            </w:r>
-            <w:proofErr w:type="spellStart"/>
-            <w:r>
-              <w:t>GetStatus</w:t>
-            </w:r>
-            <w:proofErr w:type="spellEnd"/>
-          </w:p>
-        </w:tc>
-        <w:tc>
-          <w:tcPr>
-            <w:tcW w:w="2977" w:type="dxa"/>
+              <w:rPr>
+                <w:rFonts w:ascii="Consolas" w:eastAsia="Times New Roman" w:hAnsi="Consolas" w:cs="Times New Roman"/>
+                <w:color w:val="000000"/>
+                <w:sz w:val="21"/>
+                <w:szCs w:val="21"/>
+                <w:lang w:eastAsia="de-DE"/>
+              </w:rPr>
+            </w:pPr>
+            <w:r>
+              <w:rPr>
+                <w:rFonts w:ascii="Consolas" w:eastAsia="Times New Roman" w:hAnsi="Consolas" w:cs="Times New Roman"/>
+                <w:color w:val="000000"/>
+                <w:sz w:val="21"/>
+                <w:szCs w:val="21"/>
+                <w:lang w:eastAsia="de-DE"/>
+              </w:rPr>
+              <w:t>Message</w:t>
+            </w:r>
+          </w:p>
+        </w:tc>
+        <w:tc>
+          <w:tcPr>
+            <w:tcW w:w="1837" w:type="dxa"/>
           </w:tcPr>
           <w:p>
             <w:pPr>
               <w:shd w:val="clear" w:color="auto" w:fill="FFFFFF"/>
               <w:spacing w:line="285" w:lineRule="atLeast"/>
-              <w:rPr>
-                <w:rFonts w:ascii="Consolas" w:eastAsia="Times New Roman" w:hAnsi="Consolas" w:cs="Times New Roman"/>
-                <w:color w:val="000000"/>
-                <w:sz w:val="21"/>
-                <w:szCs w:val="21"/>
-                <w:lang w:val="en-GB" w:eastAsia="de-DE"/>
-              </w:rPr>
-            </w:pPr>
-          </w:p>
-        </w:tc>
-        <w:tc>
-          <w:tcPr>
-            <w:tcW w:w="1837" w:type="dxa"/>
+            </w:pPr>
+            <w:r>
+              <w:t>Sendet eine Information so wie es ansonsten über die serielle Leitung gemacht wurde</w:t>
+            </w:r>
+          </w:p>
+        </w:tc>
+      </w:tr>
+      <w:tr>
+        <w:tc>
+          <w:tcPr>
+            <w:tcW w:w="690" w:type="dxa"/>
+          </w:tcPr>
+          <w:p>
+            <w:r>
+              <w:t>ESP1</w:t>
+            </w:r>
+          </w:p>
+        </w:tc>
+        <w:tc>
+          <w:tcPr>
+            <w:tcW w:w="750" w:type="dxa"/>
+          </w:tcPr>
+          <w:p>
+            <w:r>
+              <w:t>EM</w:t>
+            </w:r>
+          </w:p>
+        </w:tc>
+        <w:tc>
+          <w:tcPr>
+            <w:tcW w:w="2808" w:type="dxa"/>
+          </w:tcPr>
+          <w:p>
+            <w:bookmarkStart w:id="6" w:name="OLE_LINK5"/>
+            <w:r>
+              <w:t>E</w:t>
+            </w:r>
+            <w:r>
+              <w:t>rror/</w:t>
+            </w:r>
+            <w:bookmarkEnd w:id="6"/>
+            <w:r>
+              <w:t>ESP1</w:t>
+            </w:r>
+          </w:p>
+        </w:tc>
+        <w:tc>
+          <w:tcPr>
+            <w:tcW w:w="2977" w:type="dxa"/>
           </w:tcPr>
           <w:p>
             <w:pPr>
               <w:shd w:val="clear" w:color="auto" w:fill="FFFFFF"/>
               <w:spacing w:line="285" w:lineRule="atLeast"/>
-            </w:pPr>
-            <w:r>
-              <w:t>Fordert ESP1 auf, seinen Status zu senden.</w:t>
-            </w:r>
-          </w:p>
-        </w:tc>
-      </w:tr>
-      <w:tr>
-        <w:tc>
-          <w:tcPr>
-            <w:tcW w:w="690" w:type="dxa"/>
-          </w:tcPr>
-          <w:p>
-            <w:r>
-              <w:t>ESP1</w:t>
-            </w:r>
-          </w:p>
-        </w:tc>
-        <w:tc>
-          <w:tcPr>
-            <w:tcW w:w="750" w:type="dxa"/>
-          </w:tcPr>
-          <w:p>
-            <w:r>
-              <w:t>EM</w:t>
-            </w:r>
-          </w:p>
-        </w:tc>
-        <w:tc>
-          <w:tcPr>
-            <w:tcW w:w="2808" w:type="dxa"/>
-          </w:tcPr>
-          <w:p>
-            <w:r>
-              <w:t>Status/ESP1</w:t>
-            </w:r>
-          </w:p>
-        </w:tc>
-        <w:tc>
-          <w:tcPr>
-            <w:tcW w:w="2977" w:type="dxa"/>
+              <w:rPr>
+                <w:rFonts w:ascii="Consolas" w:eastAsia="Times New Roman" w:hAnsi="Consolas" w:cs="Times New Roman"/>
+                <w:color w:val="000000"/>
+                <w:sz w:val="21"/>
+                <w:szCs w:val="21"/>
+                <w:lang w:eastAsia="de-DE"/>
+              </w:rPr>
+            </w:pPr>
+            <w:r>
+              <w:rPr>
+                <w:rFonts w:ascii="Consolas" w:eastAsia="Times New Roman" w:hAnsi="Consolas" w:cs="Times New Roman"/>
+                <w:color w:val="000000"/>
+                <w:sz w:val="21"/>
+                <w:szCs w:val="21"/>
+                <w:lang w:eastAsia="de-DE"/>
+              </w:rPr>
+              <w:t>Message</w:t>
+            </w:r>
+          </w:p>
+        </w:tc>
+        <w:tc>
+          <w:tcPr>
+            <w:tcW w:w="1837" w:type="dxa"/>
           </w:tcPr>
           <w:p>
             <w:pPr>
               <w:shd w:val="clear" w:color="auto" w:fill="FFFFFF"/>
               <w:spacing w:line="285" w:lineRule="atLeast"/>
+            </w:pPr>
+            <w:r>
+              <w:t>Sendet eine Fehlermeldung</w:t>
+            </w:r>
+          </w:p>
+        </w:tc>
+      </w:tr>
+      <w:tr>
+        <w:tc>
+          <w:tcPr>
+            <w:tcW w:w="690" w:type="dxa"/>
+          </w:tcPr>
+          <w:p>
+            <w:r>
+              <w:t>EM</w:t>
+            </w:r>
+          </w:p>
+        </w:tc>
+        <w:tc>
+          <w:tcPr>
+            <w:tcW w:w="750" w:type="dxa"/>
+          </w:tcPr>
+          <w:p>
+            <w:r>
+              <w:t>ESP1</w:t>
+            </w:r>
+          </w:p>
+        </w:tc>
+        <w:tc>
+          <w:tcPr>
+            <w:tcW w:w="2808" w:type="dxa"/>
+          </w:tcPr>
+          <w:p>
+            <w:r>
+              <w:t>ESP1/GetStatus</w:t>
+            </w:r>
+          </w:p>
+        </w:tc>
+        <w:tc>
+          <w:tcPr>
+            <w:tcW w:w="2977" w:type="dxa"/>
+          </w:tcPr>
+          <w:p>
+            <w:pPr>
+              <w:shd w:val="clear" w:color="auto" w:fill="FFFFFF"/>
+              <w:spacing w:line="285" w:lineRule="atLeast"/>
               <w:rPr>
                 <w:rFonts w:ascii="Consolas" w:eastAsia="Times New Roman" w:hAnsi="Consolas" w:cs="Times New Roman"/>
                 <w:color w:val="000000"/>
@@ -1775,7 +1700,67 @@
                 <w:lang w:val="en-GB" w:eastAsia="de-DE"/>
               </w:rPr>
             </w:pPr>
-            <w:r>
+          </w:p>
+        </w:tc>
+        <w:tc>
+          <w:tcPr>
+            <w:tcW w:w="1837" w:type="dxa"/>
+          </w:tcPr>
+          <w:p>
+            <w:pPr>
+              <w:shd w:val="clear" w:color="auto" w:fill="FFFFFF"/>
+              <w:spacing w:line="285" w:lineRule="atLeast"/>
+            </w:pPr>
+            <w:r>
+              <w:t>Fordert ESP1 auf, seinen Status zu senden.</w:t>
+            </w:r>
+          </w:p>
+        </w:tc>
+      </w:tr>
+      <w:tr>
+        <w:tc>
+          <w:tcPr>
+            <w:tcW w:w="690" w:type="dxa"/>
+          </w:tcPr>
+          <w:p>
+            <w:r>
+              <w:t>ESP1</w:t>
+            </w:r>
+          </w:p>
+        </w:tc>
+        <w:tc>
+          <w:tcPr>
+            <w:tcW w:w="750" w:type="dxa"/>
+          </w:tcPr>
+          <w:p>
+            <w:r>
+              <w:t>EM</w:t>
+            </w:r>
+          </w:p>
+        </w:tc>
+        <w:tc>
+          <w:tcPr>
+            <w:tcW w:w="2808" w:type="dxa"/>
+          </w:tcPr>
+          <w:p>
+            <w:bookmarkStart w:id="7" w:name="OLE_LINK6"/>
+            <w:r>
+              <w:t>Status/</w:t>
+            </w:r>
+            <w:bookmarkEnd w:id="7"/>
+            <w:r>
+              <w:t>ESP1</w:t>
+            </w:r>
+          </w:p>
+        </w:tc>
+        <w:tc>
+          <w:tcPr>
+            <w:tcW w:w="2977" w:type="dxa"/>
+          </w:tcPr>
+          <w:p>
+            <w:pPr>
+              <w:shd w:val="clear" w:color="auto" w:fill="FFFFFF"/>
+              <w:spacing w:line="285" w:lineRule="atLeast"/>
               <w:rPr>
                 <w:rFonts w:ascii="Consolas" w:eastAsia="Times New Roman" w:hAnsi="Consolas" w:cs="Times New Roman"/>
                 <w:color w:val="000000"/>
@@ -1783,9 +1768,7 @@
                 <w:szCs w:val="21"/>
                 <w:lang w:val="en-GB" w:eastAsia="de-DE"/>
               </w:rPr>
-              <w:t>ESP1\</w:t>
-            </w:r>
-            <w:proofErr w:type="spellStart"/>
+            </w:pPr>
             <w:r>
               <w:rPr>
                 <w:rFonts w:ascii="Consolas" w:eastAsia="Times New Roman" w:hAnsi="Consolas" w:cs="Times New Roman"/>
@@ -1794,9 +1777,8 @@
                 <w:szCs w:val="21"/>
                 <w:lang w:val="en-GB" w:eastAsia="de-DE"/>
               </w:rPr>
-              <w:t>tCurrentDateTime</w:t>
-            </w:r>
-            <w:proofErr w:type="spellEnd"/>
+              <w:t>CurrentDateTime\t</w:t>
+            </w:r>
             <w:r>
               <w:rPr>
                 <w:rFonts w:ascii="Consolas" w:eastAsia="Times New Roman" w:hAnsi="Consolas" w:cs="Times New Roman"/>
@@ -1805,9 +1787,28 @@
                 <w:szCs w:val="21"/>
                 <w:lang w:val="en-GB" w:eastAsia="de-DE"/>
               </w:rPr>
+              <w:t>Boot</w:t>
+            </w:r>
+            <w:r>
+              <w:rPr>
+                <w:rFonts w:ascii="Consolas" w:eastAsia="Times New Roman" w:hAnsi="Consolas" w:cs="Times New Roman"/>
+                <w:color w:val="000000"/>
+                <w:sz w:val="21"/>
+                <w:szCs w:val="21"/>
+                <w:lang w:val="en-GB" w:eastAsia="de-DE"/>
+              </w:rPr>
+              <w:t>DateTime\tCounters</w:t>
+            </w:r>
+            <w:r>
+              <w:rPr>
+                <w:rFonts w:ascii="Consolas" w:eastAsia="Times New Roman" w:hAnsi="Consolas" w:cs="Times New Roman"/>
+                <w:color w:val="000000"/>
+                <w:sz w:val="21"/>
+                <w:szCs w:val="21"/>
+                <w:lang w:val="en-GB" w:eastAsia="de-DE"/>
+              </w:rPr>
               <w:t>\</w:t>
             </w:r>
-            <w:proofErr w:type="spellStart"/>
             <w:r>
               <w:rPr>
                 <w:rFonts w:ascii="Consolas" w:eastAsia="Times New Roman" w:hAnsi="Consolas" w:cs="Times New Roman"/>
@@ -1826,7 +1827,7 @@
                 <w:szCs w:val="21"/>
                 <w:lang w:val="en-GB" w:eastAsia="de-DE"/>
               </w:rPr>
-              <w:t>Boot</w:t>
+              <w:t>Overall</w:t>
             </w:r>
             <w:r>
               <w:rPr>
@@ -1836,73 +1837,8 @@
                 <w:szCs w:val="21"/>
                 <w:lang w:val="en-GB" w:eastAsia="de-DE"/>
               </w:rPr>
-              <w:t>DateTime</w:t>
-            </w:r>
-            <w:proofErr w:type="spellEnd"/>
-            <w:r>
-              <w:rPr>
-                <w:rFonts w:ascii="Consolas" w:eastAsia="Times New Roman" w:hAnsi="Consolas" w:cs="Times New Roman"/>
-                <w:color w:val="000000"/>
-                <w:sz w:val="21"/>
-                <w:szCs w:val="21"/>
-                <w:lang w:val="en-GB" w:eastAsia="de-DE"/>
-              </w:rPr>
-              <w:t>\</w:t>
-            </w:r>
-            <w:proofErr w:type="spellStart"/>
-            <w:r>
-              <w:rPr>
-                <w:rFonts w:ascii="Consolas" w:eastAsia="Times New Roman" w:hAnsi="Consolas" w:cs="Times New Roman"/>
-                <w:color w:val="000000"/>
-                <w:sz w:val="21"/>
-                <w:szCs w:val="21"/>
-                <w:lang w:val="en-GB" w:eastAsia="de-DE"/>
-              </w:rPr>
-              <w:t>tCounters</w:t>
-            </w:r>
-            <w:proofErr w:type="spellEnd"/>
-            <w:r>
-              <w:rPr>
-                <w:rFonts w:ascii="Consolas" w:eastAsia="Times New Roman" w:hAnsi="Consolas" w:cs="Times New Roman"/>
-                <w:color w:val="000000"/>
-                <w:sz w:val="21"/>
-                <w:szCs w:val="21"/>
-                <w:lang w:val="en-GB" w:eastAsia="de-DE"/>
-              </w:rPr>
-              <w:t>\</w:t>
-            </w:r>
-            <w:proofErr w:type="spellStart"/>
-            <w:r>
-              <w:rPr>
-                <w:rFonts w:ascii="Consolas" w:eastAsia="Times New Roman" w:hAnsi="Consolas" w:cs="Times New Roman"/>
-                <w:color w:val="000000"/>
-                <w:sz w:val="21"/>
-                <w:szCs w:val="21"/>
-                <w:lang w:val="en-GB" w:eastAsia="de-DE"/>
-              </w:rPr>
-              <w:t>t</w:t>
-            </w:r>
-            <w:r>
-              <w:rPr>
-                <w:rFonts w:ascii="Consolas" w:eastAsia="Times New Roman" w:hAnsi="Consolas" w:cs="Times New Roman"/>
-                <w:color w:val="000000"/>
-                <w:sz w:val="21"/>
-                <w:szCs w:val="21"/>
-                <w:lang w:val="en-GB" w:eastAsia="de-DE"/>
-              </w:rPr>
-              <w:t>Overall</w:t>
-            </w:r>
-            <w:r>
-              <w:rPr>
-                <w:rFonts w:ascii="Consolas" w:eastAsia="Times New Roman" w:hAnsi="Consolas" w:cs="Times New Roman"/>
-                <w:color w:val="000000"/>
-                <w:sz w:val="21"/>
-                <w:szCs w:val="21"/>
-                <w:lang w:val="en-GB" w:eastAsia="de-DE"/>
-              </w:rPr>
               <w:t>Impules</w:t>
             </w:r>
-            <w:proofErr w:type="spellEnd"/>
           </w:p>
         </w:tc>
         <w:tc>
@@ -1933,7 +1869,7 @@
 </file>
 
 <file path=word/styles.xml><?xml version="1.0" encoding="utf-8"?>
-<w:styles xmlns:mc="http://schemas.openxmlformats.org/markup-compatibility/2006" xmlns:r="http://schemas.openxmlformats.org/officeDocument/2006/relationships" xmlns:w="http://schemas.openxmlformats.org/wordprocessingml/2006/main" xmlns:w14="http://schemas.microsoft.com/office/word/2010/wordml" xmlns:w15="http://schemas.microsoft.com/office/word/2012/wordml" xmlns:w16cid="http://schemas.microsoft.com/office/word/2016/wordml/cid" xmlns:w16se="http://schemas.microsoft.com/office/word/2015/wordml/symex" mc:Ignorable="w14 w15 w16se w16cid">
+<w:styles xmlns:mc="http://schemas.openxmlformats.org/markup-compatibility/2006" xmlns:r="http://schemas.openxmlformats.org/officeDocument/2006/relationships" xmlns:w="http://schemas.openxmlformats.org/wordprocessingml/2006/main" xmlns:w14="http://schemas.microsoft.com/office/word/2010/wordml" xmlns:w15="http://schemas.microsoft.com/office/word/2012/wordml" xmlns:w16cex="http://schemas.microsoft.com/office/word/2018/wordml/cex" xmlns:w16cid="http://schemas.microsoft.com/office/word/2016/wordml/cid" xmlns:w16="http://schemas.microsoft.com/office/word/2018/wordml" xmlns:w16se="http://schemas.microsoft.com/office/word/2015/wordml/symex" mc:Ignorable="w14 w15 w16se w16cid w16 w16cex">
   <w:docDefaults>
     <w:rPrDefault>
       <w:rPr>

</xml_diff>

<commit_message>
Add a /DebugMQTT command and disable MQTT serial print by default
</commit_message>
<xml_diff>
--- a/doc/MQTT-Komunikation.docx
+++ b/doc/MQTT-Komunikation.docx
@@ -1852,6 +1852,243 @@
             </w:pPr>
             <w:r>
               <w:t>Status des Modules</w:t>
+            </w:r>
+          </w:p>
+        </w:tc>
+      </w:tr>
+      <w:tr>
+        <w:tc>
+          <w:tcPr>
+            <w:tcW w:w="690" w:type="dxa"/>
+          </w:tcPr>
+          <w:p>
+            <w:r>
+              <w:t>ESP1</w:t>
+            </w:r>
+          </w:p>
+        </w:tc>
+        <w:tc>
+          <w:tcPr>
+            <w:tcW w:w="750" w:type="dxa"/>
+          </w:tcPr>
+          <w:p>
+            <w:r>
+              <w:t>EM</w:t>
+            </w:r>
+          </w:p>
+        </w:tc>
+        <w:tc>
+          <w:tcPr>
+            <w:tcW w:w="2808" w:type="dxa"/>
+          </w:tcPr>
+          <w:p>
+            <w:r>
+              <w:t>L</w:t>
+            </w:r>
+            <w:r>
+              <w:t>ast</w:t>
+            </w:r>
+            <w:r>
+              <w:t>W</w:t>
+            </w:r>
+            <w:r>
+              <w:t>ill</w:t>
+            </w:r>
+            <w:r>
+              <w:t>/ESP1</w:t>
+            </w:r>
+          </w:p>
+        </w:tc>
+        <w:tc>
+          <w:tcPr>
+            <w:tcW w:w="2977" w:type="dxa"/>
+          </w:tcPr>
+          <w:p>
+            <w:pPr>
+              <w:shd w:val="clear" w:color="auto" w:fill="FFFFFF"/>
+              <w:spacing w:line="285" w:lineRule="atLeast"/>
+              <w:rPr>
+                <w:rFonts w:ascii="Consolas" w:eastAsia="Times New Roman" w:hAnsi="Consolas" w:cs="Times New Roman"/>
+                <w:color w:val="000000"/>
+                <w:sz w:val="21"/>
+                <w:szCs w:val="21"/>
+                <w:lang w:val="en-GB" w:eastAsia="de-DE"/>
+              </w:rPr>
+            </w:pPr>
+            <w:r>
+              <w:rPr>
+                <w:rFonts w:ascii="Consolas" w:eastAsia="Times New Roman" w:hAnsi="Consolas" w:cs="Times New Roman"/>
+                <w:color w:val="000000"/>
+                <w:sz w:val="21"/>
+                <w:szCs w:val="21"/>
+                <w:lang w:val="en-GB" w:eastAsia="de-DE"/>
+              </w:rPr>
+              <w:t>I am going offline</w:t>
+            </w:r>
+          </w:p>
+        </w:tc>
+        <w:tc>
+          <w:tcPr>
+            <w:tcW w:w="1837" w:type="dxa"/>
+          </w:tcPr>
+          <w:p>
+            <w:pPr>
+              <w:shd w:val="clear" w:color="auto" w:fill="FFFFFF"/>
+              <w:spacing w:line="285" w:lineRule="atLeast"/>
+            </w:pPr>
+            <w:r>
+              <w:t>ESP1 hat die Verbindung zum MQTT Broaker verloren oder wurde ausgeschlatet.</w:t>
+            </w:r>
+          </w:p>
+        </w:tc>
+      </w:tr>
+      <w:tr>
+        <w:tc>
+          <w:tcPr>
+            <w:tcW w:w="690" w:type="dxa"/>
+          </w:tcPr>
+          <w:p>
+            <w:r>
+              <w:t>EM</w:t>
+            </w:r>
+          </w:p>
+        </w:tc>
+        <w:tc>
+          <w:tcPr>
+            <w:tcW w:w="750" w:type="dxa"/>
+          </w:tcPr>
+          <w:p>
+            <w:r>
+              <w:t>ESP1</w:t>
+            </w:r>
+          </w:p>
+        </w:tc>
+        <w:tc>
+          <w:tcPr>
+            <w:tcW w:w="2808" w:type="dxa"/>
+          </w:tcPr>
+          <w:p>
+            <w:r>
+              <w:t>ESP1/DebugMQTT</w:t>
+            </w:r>
+          </w:p>
+        </w:tc>
+        <w:tc>
+          <w:tcPr>
+            <w:tcW w:w="2977" w:type="dxa"/>
+          </w:tcPr>
+          <w:p>
+            <w:pPr>
+              <w:shd w:val="clear" w:color="auto" w:fill="FFFFFF"/>
+              <w:spacing w:line="285" w:lineRule="atLeast"/>
+              <w:rPr>
+                <w:rFonts w:ascii="Consolas" w:eastAsia="Times New Roman" w:hAnsi="Consolas" w:cs="Times New Roman"/>
+                <w:color w:val="000000"/>
+                <w:sz w:val="21"/>
+                <w:szCs w:val="21"/>
+                <w:lang w:eastAsia="de-DE"/>
+              </w:rPr>
+            </w:pPr>
+            <w:r>
+              <w:rPr>
+                <w:rFonts w:ascii="Consolas" w:eastAsia="Times New Roman" w:hAnsi="Consolas" w:cs="Times New Roman"/>
+                <w:color w:val="000000"/>
+                <w:sz w:val="21"/>
+                <w:szCs w:val="21"/>
+                <w:lang w:eastAsia="de-DE"/>
+              </w:rPr>
+              <w:t>0</w:t>
+            </w:r>
+          </w:p>
+        </w:tc>
+        <w:tc>
+          <w:tcPr>
+            <w:tcW w:w="1837" w:type="dxa"/>
+          </w:tcPr>
+          <w:p>
+            <w:pPr>
+              <w:shd w:val="clear" w:color="auto" w:fill="FFFFFF"/>
+              <w:spacing w:line="285" w:lineRule="atLeast"/>
+            </w:pPr>
+            <w:r>
+              <w:t>MQTT debugging ausschalten</w:t>
+            </w:r>
+          </w:p>
+        </w:tc>
+      </w:tr>
+      <w:tr>
+        <w:tc>
+          <w:tcPr>
+            <w:tcW w:w="690" w:type="dxa"/>
+          </w:tcPr>
+          <w:p>
+            <w:r>
+              <w:t>EM</w:t>
+            </w:r>
+          </w:p>
+        </w:tc>
+        <w:tc>
+          <w:tcPr>
+            <w:tcW w:w="750" w:type="dxa"/>
+          </w:tcPr>
+          <w:p>
+            <w:r>
+              <w:t>ESP1</w:t>
+            </w:r>
+          </w:p>
+        </w:tc>
+        <w:tc>
+          <w:tcPr>
+            <w:tcW w:w="2808" w:type="dxa"/>
+          </w:tcPr>
+          <w:p>
+            <w:r>
+              <w:t>ESP1/DebugMQTT</w:t>
+            </w:r>
+          </w:p>
+        </w:tc>
+        <w:tc>
+          <w:tcPr>
+            <w:tcW w:w="2977" w:type="dxa"/>
+          </w:tcPr>
+          <w:p>
+            <w:pPr>
+              <w:shd w:val="clear" w:color="auto" w:fill="FFFFFF"/>
+              <w:spacing w:line="285" w:lineRule="atLeast"/>
+              <w:rPr>
+                <w:rFonts w:ascii="Consolas" w:eastAsia="Times New Roman" w:hAnsi="Consolas" w:cs="Times New Roman"/>
+                <w:color w:val="000000"/>
+                <w:sz w:val="21"/>
+                <w:szCs w:val="21"/>
+                <w:lang w:eastAsia="de-DE"/>
+              </w:rPr>
+            </w:pPr>
+            <w:r>
+              <w:rPr>
+                <w:rFonts w:ascii="Consolas" w:eastAsia="Times New Roman" w:hAnsi="Consolas" w:cs="Times New Roman"/>
+                <w:color w:val="000000"/>
+                <w:sz w:val="21"/>
+                <w:szCs w:val="21"/>
+                <w:lang w:eastAsia="de-DE"/>
+              </w:rPr>
+              <w:t>1</w:t>
+            </w:r>
+          </w:p>
+        </w:tc>
+        <w:tc>
+          <w:tcPr>
+            <w:tcW w:w="1837" w:type="dxa"/>
+          </w:tcPr>
+          <w:p>
+            <w:pPr>
+              <w:shd w:val="clear" w:color="auto" w:fill="FFFFFF"/>
+              <w:spacing w:line="285" w:lineRule="atLeast"/>
+            </w:pPr>
+            <w:r>
+              <w:t>MQTT debugging</w:t>
+            </w:r>
+            <w:r>
+              <w:t xml:space="preserve"> einschalten</w:t>
             </w:r>
           </w:p>
         </w:tc>

</xml_diff>

<commit_message>
Update the used GPIOs
</commit_message>
<xml_diff>
--- a/doc/MQTT-Komunikation.docx
+++ b/doc/MQTT-Komunikation.docx
@@ -13,8 +13,13 @@
       </w:r>
     </w:p>
     <w:p>
+      <w:proofErr w:type="spellStart"/>
       <w:r>
-        <w:t>EnergyMeasurement-MQTT (EM): Zentrale, in der die die Messwertzähler definiert werden und die Messwerte abgelegt werden.</w:t>
+        <w:t>EnergyMeasurement</w:t>
+      </w:r>
+      <w:proofErr w:type="spellEnd"/>
+      <w:r>
+        <w:t>-MQTT (EM): Zentrale, in der die die Messwertzähler definiert werden und die Messwerte abgelegt werden.</w:t>
       </w:r>
     </w:p>
     <w:p>
@@ -57,12 +62,14 @@
                 <w:lang w:val="en-GB"/>
               </w:rPr>
             </w:pPr>
+            <w:proofErr w:type="spellStart"/>
             <w:r>
               <w:rPr>
                 <w:lang w:val="en-GB"/>
               </w:rPr>
               <w:t>CounterID</w:t>
             </w:r>
+            <w:proofErr w:type="spellEnd"/>
           </w:p>
         </w:tc>
         <w:tc>
@@ -146,814 +153,803 @@
             <w:tcW w:w="4531" w:type="dxa"/>
           </w:tcPr>
           <w:p>
+            <w:r>
+              <w:t>12</w:t>
+            </w:r>
+          </w:p>
+        </w:tc>
+      </w:tr>
+      <w:tr>
+        <w:tc>
+          <w:tcPr>
+            <w:tcW w:w="4531" w:type="dxa"/>
+          </w:tcPr>
+          <w:p>
+            <w:pPr>
+              <w:rPr>
+                <w:lang w:val="en-GB"/>
+              </w:rPr>
+            </w:pPr>
+            <w:r>
+              <w:rPr>
+                <w:lang w:val="en-GB"/>
+              </w:rPr>
+              <w:t>02</w:t>
+            </w:r>
+          </w:p>
+        </w:tc>
+        <w:tc>
+          <w:tcPr>
+            <w:tcW w:w="4531" w:type="dxa"/>
+          </w:tcPr>
+          <w:p>
+            <w:pPr>
+              <w:rPr>
+                <w:lang w:val="en-GB"/>
+              </w:rPr>
+            </w:pPr>
+            <w:r>
+              <w:rPr>
+                <w:lang w:val="en-GB"/>
+              </w:rPr>
+              <w:t>5</w:t>
+            </w:r>
+          </w:p>
+        </w:tc>
+      </w:tr>
+      <w:tr>
+        <w:tc>
+          <w:tcPr>
+            <w:tcW w:w="4531" w:type="dxa"/>
+          </w:tcPr>
+          <w:p>
+            <w:pPr>
+              <w:rPr>
+                <w:lang w:val="en-GB"/>
+              </w:rPr>
+            </w:pPr>
+            <w:r>
+              <w:rPr>
+                <w:lang w:val="en-GB"/>
+              </w:rPr>
+              <w:t>03</w:t>
+            </w:r>
+          </w:p>
+        </w:tc>
+        <w:tc>
+          <w:tcPr>
+            <w:tcW w:w="4531" w:type="dxa"/>
+          </w:tcPr>
+          <w:p>
+            <w:pPr>
+              <w:rPr>
+                <w:lang w:val="en-GB"/>
+              </w:rPr>
+            </w:pPr>
+            <w:r>
+              <w:rPr>
+                <w:lang w:val="en-GB"/>
+              </w:rPr>
+              <w:t>13</w:t>
+            </w:r>
+          </w:p>
+        </w:tc>
+      </w:tr>
+      <w:tr>
+        <w:tc>
+          <w:tcPr>
+            <w:tcW w:w="4531" w:type="dxa"/>
+          </w:tcPr>
+          <w:p>
+            <w:pPr>
+              <w:rPr>
+                <w:lang w:val="en-GB"/>
+              </w:rPr>
+            </w:pPr>
+            <w:r>
+              <w:rPr>
+                <w:lang w:val="en-GB"/>
+              </w:rPr>
+              <w:t>04</w:t>
+            </w:r>
+          </w:p>
+        </w:tc>
+        <w:tc>
+          <w:tcPr>
+            <w:tcW w:w="4531" w:type="dxa"/>
+          </w:tcPr>
+          <w:p>
+            <w:pPr>
+              <w:rPr>
+                <w:lang w:val="en-GB"/>
+              </w:rPr>
+            </w:pPr>
+            <w:r>
+              <w:rPr>
+                <w:lang w:val="en-GB"/>
+              </w:rPr>
+              <w:t>14</w:t>
+            </w:r>
+          </w:p>
+        </w:tc>
+      </w:tr>
+      <w:tr>
+        <w:tc>
+          <w:tcPr>
+            <w:tcW w:w="4531" w:type="dxa"/>
+          </w:tcPr>
+          <w:p>
+            <w:pPr>
+              <w:rPr>
+                <w:lang w:val="en-GB"/>
+              </w:rPr>
+            </w:pPr>
+            <w:r>
+              <w:rPr>
+                <w:lang w:val="en-GB"/>
+              </w:rPr>
+              <w:t>05</w:t>
+            </w:r>
+          </w:p>
+        </w:tc>
+        <w:tc>
+          <w:tcPr>
+            <w:tcW w:w="4531" w:type="dxa"/>
+          </w:tcPr>
+          <w:p>
+            <w:pPr>
+              <w:rPr>
+                <w:lang w:val="en-GB"/>
+              </w:rPr>
+            </w:pPr>
+            <w:r>
+              <w:rPr>
+                <w:lang w:val="en-GB"/>
+              </w:rPr>
+              <w:t>15</w:t>
+            </w:r>
+          </w:p>
+        </w:tc>
+      </w:tr>
+      <w:tr>
+        <w:tc>
+          <w:tcPr>
+            <w:tcW w:w="4531" w:type="dxa"/>
+          </w:tcPr>
+          <w:p>
+            <w:pPr>
+              <w:rPr>
+                <w:lang w:val="en-GB"/>
+              </w:rPr>
+            </w:pPr>
+            <w:r>
+              <w:rPr>
+                <w:lang w:val="en-GB"/>
+              </w:rPr>
+              <w:t>06</w:t>
+            </w:r>
+          </w:p>
+        </w:tc>
+        <w:tc>
+          <w:tcPr>
+            <w:tcW w:w="4531" w:type="dxa"/>
+          </w:tcPr>
+          <w:p>
+            <w:pPr>
+              <w:rPr>
+                <w:lang w:val="en-GB"/>
+              </w:rPr>
+            </w:pPr>
+            <w:r>
+              <w:rPr>
+                <w:lang w:val="en-GB"/>
+              </w:rPr>
+              <w:t>16</w:t>
+            </w:r>
+          </w:p>
+        </w:tc>
+      </w:tr>
+      <w:tr>
+        <w:tc>
+          <w:tcPr>
+            <w:tcW w:w="4531" w:type="dxa"/>
+          </w:tcPr>
+          <w:p>
+            <w:pPr>
+              <w:rPr>
+                <w:lang w:val="en-GB"/>
+              </w:rPr>
+            </w:pPr>
+            <w:r>
+              <w:rPr>
+                <w:lang w:val="en-GB"/>
+              </w:rPr>
+              <w:t>07</w:t>
+            </w:r>
+          </w:p>
+        </w:tc>
+        <w:tc>
+          <w:tcPr>
+            <w:tcW w:w="4531" w:type="dxa"/>
+          </w:tcPr>
+          <w:p>
+            <w:pPr>
+              <w:rPr>
+                <w:lang w:val="en-GB"/>
+              </w:rPr>
+            </w:pPr>
+            <w:r>
+              <w:rPr>
+                <w:lang w:val="en-GB"/>
+              </w:rPr>
+              <w:t>17</w:t>
+            </w:r>
+          </w:p>
+        </w:tc>
+      </w:tr>
+      <w:tr>
+        <w:tc>
+          <w:tcPr>
+            <w:tcW w:w="4531" w:type="dxa"/>
+          </w:tcPr>
+          <w:p>
+            <w:pPr>
+              <w:rPr>
+                <w:lang w:val="en-GB"/>
+              </w:rPr>
+            </w:pPr>
+            <w:r>
+              <w:rPr>
+                <w:lang w:val="en-GB"/>
+              </w:rPr>
+              <w:t>08</w:t>
+            </w:r>
+          </w:p>
+        </w:tc>
+        <w:tc>
+          <w:tcPr>
+            <w:tcW w:w="4531" w:type="dxa"/>
+          </w:tcPr>
+          <w:p>
+            <w:pPr>
+              <w:rPr>
+                <w:lang w:val="en-GB"/>
+              </w:rPr>
+            </w:pPr>
+            <w:r>
+              <w:rPr>
+                <w:lang w:val="en-GB"/>
+              </w:rPr>
+              <w:t>18</w:t>
+            </w:r>
+          </w:p>
+        </w:tc>
+      </w:tr>
+      <w:tr>
+        <w:tc>
+          <w:tcPr>
+            <w:tcW w:w="4531" w:type="dxa"/>
+          </w:tcPr>
+          <w:p>
+            <w:pPr>
+              <w:rPr>
+                <w:lang w:val="en-GB"/>
+              </w:rPr>
+            </w:pPr>
+            <w:r>
+              <w:rPr>
+                <w:lang w:val="en-GB"/>
+              </w:rPr>
+              <w:t>09</w:t>
+            </w:r>
+          </w:p>
+        </w:tc>
+        <w:tc>
+          <w:tcPr>
+            <w:tcW w:w="4531" w:type="dxa"/>
+          </w:tcPr>
+          <w:p>
+            <w:pPr>
+              <w:rPr>
+                <w:lang w:val="en-GB"/>
+              </w:rPr>
+            </w:pPr>
+            <w:r>
+              <w:rPr>
+                <w:lang w:val="en-GB"/>
+              </w:rPr>
+              <w:t>19</w:t>
+            </w:r>
+          </w:p>
+        </w:tc>
+      </w:tr>
+      <w:tr>
+        <w:tc>
+          <w:tcPr>
+            <w:tcW w:w="4531" w:type="dxa"/>
+          </w:tcPr>
+          <w:p>
+            <w:pPr>
+              <w:rPr>
+                <w:lang w:val="en-GB"/>
+              </w:rPr>
+            </w:pPr>
+            <w:r>
+              <w:rPr>
+                <w:lang w:val="en-GB"/>
+              </w:rPr>
+              <w:t>10</w:t>
+            </w:r>
+          </w:p>
+        </w:tc>
+        <w:tc>
+          <w:tcPr>
+            <w:tcW w:w="4531" w:type="dxa"/>
+          </w:tcPr>
+          <w:p>
+            <w:pPr>
+              <w:rPr>
+                <w:lang w:val="en-GB"/>
+              </w:rPr>
+            </w:pPr>
+            <w:r>
+              <w:rPr>
+                <w:lang w:val="en-GB"/>
+              </w:rPr>
+              <w:t>21</w:t>
+            </w:r>
+          </w:p>
+        </w:tc>
+      </w:tr>
+      <w:tr>
+        <w:tc>
+          <w:tcPr>
+            <w:tcW w:w="4531" w:type="dxa"/>
+          </w:tcPr>
+          <w:p>
+            <w:pPr>
+              <w:rPr>
+                <w:lang w:val="en-GB"/>
+              </w:rPr>
+            </w:pPr>
+            <w:r>
+              <w:rPr>
+                <w:lang w:val="en-GB"/>
+              </w:rPr>
+              <w:t>11</w:t>
+            </w:r>
+          </w:p>
+        </w:tc>
+        <w:tc>
+          <w:tcPr>
+            <w:tcW w:w="4531" w:type="dxa"/>
+          </w:tcPr>
+          <w:p>
+            <w:pPr>
+              <w:rPr>
+                <w:lang w:val="en-GB"/>
+              </w:rPr>
+            </w:pPr>
+            <w:r>
+              <w:rPr>
+                <w:lang w:val="en-GB"/>
+              </w:rPr>
+              <w:t>22</w:t>
+            </w:r>
+          </w:p>
+        </w:tc>
+      </w:tr>
+      <w:tr>
+        <w:tc>
+          <w:tcPr>
+            <w:tcW w:w="4531" w:type="dxa"/>
+          </w:tcPr>
+          <w:p>
+            <w:pPr>
+              <w:rPr>
+                <w:lang w:val="en-GB"/>
+              </w:rPr>
+            </w:pPr>
+            <w:r>
+              <w:rPr>
+                <w:lang w:val="en-GB"/>
+              </w:rPr>
+              <w:t>12</w:t>
+            </w:r>
+          </w:p>
+        </w:tc>
+        <w:tc>
+          <w:tcPr>
+            <w:tcW w:w="4531" w:type="dxa"/>
+          </w:tcPr>
+          <w:p>
+            <w:pPr>
+              <w:rPr>
+                <w:lang w:val="en-GB"/>
+              </w:rPr>
+            </w:pPr>
+            <w:r>
+              <w:rPr>
+                <w:lang w:val="en-GB"/>
+              </w:rPr>
+              <w:t>23</w:t>
+            </w:r>
+          </w:p>
+        </w:tc>
+      </w:tr>
+      <w:tr>
+        <w:tc>
+          <w:tcPr>
+            <w:tcW w:w="4531" w:type="dxa"/>
+          </w:tcPr>
+          <w:p>
+            <w:pPr>
+              <w:rPr>
+                <w:lang w:val="en-GB"/>
+              </w:rPr>
+            </w:pPr>
+            <w:r>
+              <w:rPr>
+                <w:lang w:val="en-GB"/>
+              </w:rPr>
+              <w:t>13</w:t>
+            </w:r>
+          </w:p>
+        </w:tc>
+        <w:tc>
+          <w:tcPr>
+            <w:tcW w:w="4531" w:type="dxa"/>
+          </w:tcPr>
+          <w:p>
+            <w:pPr>
+              <w:rPr>
+                <w:lang w:val="en-GB"/>
+              </w:rPr>
+            </w:pPr>
+            <w:r>
+              <w:rPr>
+                <w:lang w:val="en-GB"/>
+              </w:rPr>
+              <w:t>25</w:t>
+            </w:r>
+          </w:p>
+        </w:tc>
+      </w:tr>
+      <w:tr>
+        <w:tc>
+          <w:tcPr>
+            <w:tcW w:w="4531" w:type="dxa"/>
+          </w:tcPr>
+          <w:p>
+            <w:pPr>
+              <w:rPr>
+                <w:lang w:val="en-GB"/>
+              </w:rPr>
+            </w:pPr>
+            <w:r>
+              <w:rPr>
+                <w:lang w:val="en-GB"/>
+              </w:rPr>
+              <w:t>14</w:t>
+            </w:r>
+          </w:p>
+        </w:tc>
+        <w:tc>
+          <w:tcPr>
+            <w:tcW w:w="4531" w:type="dxa"/>
+          </w:tcPr>
+          <w:p>
+            <w:pPr>
+              <w:rPr>
+                <w:lang w:val="en-GB"/>
+              </w:rPr>
+            </w:pPr>
+            <w:r>
+              <w:rPr>
+                <w:lang w:val="en-GB"/>
+              </w:rPr>
+              <w:t>26</w:t>
+            </w:r>
+          </w:p>
+        </w:tc>
+      </w:tr>
+      <w:tr>
+        <w:tc>
+          <w:tcPr>
+            <w:tcW w:w="4531" w:type="dxa"/>
+          </w:tcPr>
+          <w:p>
+            <w:pPr>
+              <w:rPr>
+                <w:lang w:val="en-GB"/>
+              </w:rPr>
+            </w:pPr>
+            <w:r>
+              <w:rPr>
+                <w:lang w:val="en-GB"/>
+              </w:rPr>
+              <w:t>15</w:t>
+            </w:r>
+          </w:p>
+        </w:tc>
+        <w:tc>
+          <w:tcPr>
+            <w:tcW w:w="4531" w:type="dxa"/>
+          </w:tcPr>
+          <w:p>
+            <w:pPr>
+              <w:rPr>
+                <w:lang w:val="en-GB"/>
+              </w:rPr>
+            </w:pPr>
+            <w:r>
+              <w:rPr>
+                <w:lang w:val="en-GB"/>
+              </w:rPr>
+              <w:t>27</w:t>
+            </w:r>
+          </w:p>
+        </w:tc>
+      </w:tr>
+      <w:tr>
+        <w:tc>
+          <w:tcPr>
+            <w:tcW w:w="4531" w:type="dxa"/>
+          </w:tcPr>
+          <w:p>
+            <w:pPr>
+              <w:rPr>
+                <w:lang w:val="en-GB"/>
+              </w:rPr>
+            </w:pPr>
+            <w:r>
+              <w:rPr>
+                <w:lang w:val="en-GB"/>
+              </w:rPr>
+              <w:t>16</w:t>
+            </w:r>
+          </w:p>
+        </w:tc>
+        <w:tc>
+          <w:tcPr>
+            <w:tcW w:w="4531" w:type="dxa"/>
+          </w:tcPr>
+          <w:p>
+            <w:pPr>
+              <w:rPr>
+                <w:lang w:val="en-GB"/>
+              </w:rPr>
+            </w:pPr>
+            <w:r>
+              <w:rPr>
+                <w:lang w:val="en-GB"/>
+              </w:rPr>
+              <w:t>34</w:t>
+            </w:r>
+          </w:p>
+        </w:tc>
+      </w:tr>
+      <w:tr>
+        <w:tc>
+          <w:tcPr>
+            <w:tcW w:w="4531" w:type="dxa"/>
+          </w:tcPr>
+          <w:p>
+            <w:pPr>
+              <w:rPr>
+                <w:lang w:val="en-GB"/>
+              </w:rPr>
+            </w:pPr>
+            <w:r>
+              <w:rPr>
+                <w:lang w:val="en-GB"/>
+              </w:rPr>
+              <w:t>17</w:t>
+            </w:r>
+          </w:p>
+        </w:tc>
+        <w:tc>
+          <w:tcPr>
+            <w:tcW w:w="4531" w:type="dxa"/>
+          </w:tcPr>
+          <w:p>
+            <w:pPr>
+              <w:rPr>
+                <w:lang w:val="en-GB"/>
+              </w:rPr>
+            </w:pPr>
+            <w:r>
+              <w:rPr>
+                <w:lang w:val="en-GB"/>
+              </w:rPr>
+              <w:t>3</w:t>
+            </w:r>
+            <w:r>
+              <w:rPr>
+                <w:lang w:val="en-GB"/>
+              </w:rPr>
+              <w:t>5</w:t>
+            </w:r>
+          </w:p>
+        </w:tc>
+      </w:tr>
+      <w:tr>
+        <w:tc>
+          <w:tcPr>
+            <w:tcW w:w="4531" w:type="dxa"/>
+          </w:tcPr>
+          <w:p>
+            <w:pPr>
+              <w:rPr>
+                <w:lang w:val="en-GB"/>
+              </w:rPr>
+            </w:pPr>
+            <w:r>
+              <w:rPr>
+                <w:lang w:val="en-GB"/>
+              </w:rPr>
+              <w:t>18</w:t>
+            </w:r>
+          </w:p>
+        </w:tc>
+        <w:tc>
+          <w:tcPr>
+            <w:tcW w:w="4531" w:type="dxa"/>
+          </w:tcPr>
+          <w:p>
+            <w:pPr>
+              <w:rPr>
+                <w:lang w:val="en-GB"/>
+              </w:rPr>
+            </w:pPr>
+            <w:r>
+              <w:rPr>
+                <w:lang w:val="en-GB"/>
+              </w:rPr>
+              <w:t>3</w:t>
+            </w:r>
+            <w:r>
+              <w:rPr>
+                <w:lang w:val="en-GB"/>
+              </w:rPr>
+              <w:t>6</w:t>
+            </w:r>
+          </w:p>
+        </w:tc>
+      </w:tr>
+      <w:tr>
+        <w:tc>
+          <w:tcPr>
+            <w:tcW w:w="4531" w:type="dxa"/>
+          </w:tcPr>
+          <w:p>
+            <w:pPr>
+              <w:rPr>
+                <w:lang w:val="en-GB"/>
+              </w:rPr>
+            </w:pPr>
+            <w:r>
+              <w:rPr>
+                <w:lang w:val="en-GB"/>
+              </w:rPr>
+              <w:t>19</w:t>
+            </w:r>
+          </w:p>
+        </w:tc>
+        <w:tc>
+          <w:tcPr>
+            <w:tcW w:w="4531" w:type="dxa"/>
+          </w:tcPr>
+          <w:p>
+            <w:pPr>
+              <w:rPr>
+                <w:lang w:val="en-GB"/>
+              </w:rPr>
+            </w:pPr>
+            <w:r>
+              <w:rPr>
+                <w:lang w:val="en-GB"/>
+              </w:rPr>
+              <w:t>3</w:t>
+            </w:r>
+            <w:r>
+              <w:rPr>
+                <w:lang w:val="en-GB"/>
+              </w:rPr>
+              <w:t>9</w:t>
+            </w:r>
+          </w:p>
+        </w:tc>
+      </w:tr>
+      <w:tr>
+        <w:tc>
+          <w:tcPr>
+            <w:tcW w:w="4531" w:type="dxa"/>
+          </w:tcPr>
+          <w:p>
             <w:pPr>
               <w:rPr>
                 <w:strike/>
-              </w:rPr>
-            </w:pPr>
-            <w:r>
+                <w:lang w:val="en-GB"/>
+              </w:rPr>
+            </w:pPr>
+          </w:p>
+        </w:tc>
+        <w:tc>
+          <w:tcPr>
+            <w:tcW w:w="4531" w:type="dxa"/>
+          </w:tcPr>
+          <w:p>
+            <w:r>
+              <w:t xml:space="preserve">32 </w:t>
+            </w:r>
+            <w:r>
+              <w:t xml:space="preserve">(Wird für LED </w:t>
+            </w:r>
+            <w:r>
+              <w:t>EVL 339-</w:t>
+            </w:r>
+            <w:r>
+              <w:t>1SURSYGW</w:t>
+            </w:r>
+            <w:r>
+              <w:t xml:space="preserve"> </w:t>
+            </w:r>
+            <w:r>
+              <w:t>verwendet</w:t>
+            </w:r>
+            <w:r>
+              <w:t>)</w:t>
+            </w:r>
+          </w:p>
+        </w:tc>
+      </w:tr>
+      <w:tr>
+        <w:tc>
+          <w:tcPr>
+            <w:tcW w:w="4531" w:type="dxa"/>
+          </w:tcPr>
+          <w:p>
+            <w:pPr>
               <w:rPr>
                 <w:strike/>
               </w:rPr>
-              <w:t>4</w:t>
-            </w:r>
-            <w:r>
-              <w:rPr>
-                <w:strike/>
-              </w:rPr>
+            </w:pPr>
+          </w:p>
+        </w:tc>
+        <w:tc>
+          <w:tcPr>
+            <w:tcW w:w="4531" w:type="dxa"/>
+          </w:tcPr>
+          <w:p>
+            <w:r>
+              <w:t xml:space="preserve">33 </w:t>
+            </w:r>
+            <w:r>
+              <w:t xml:space="preserve">(Wird für LED </w:t>
+            </w:r>
+            <w:r>
+              <w:t>EVL 339-</w:t>
+            </w:r>
+            <w:r>
+              <w:t>1SURSYGW</w:t>
+            </w:r>
+            <w:r>
               <w:t xml:space="preserve"> </w:t>
             </w:r>
             <w:r>
-              <w:t>lieferte schon nach dem Schalten als Eingang 500 impulse/Sekunde</w:t>
-            </w:r>
-            <w:r>
-              <w:t>. Nutze deswegen jetzt GPIO12</w:t>
-            </w:r>
-          </w:p>
-        </w:tc>
-      </w:tr>
-      <w:tr>
-        <w:tc>
-          <w:tcPr>
-            <w:tcW w:w="4531" w:type="dxa"/>
-          </w:tcPr>
-          <w:p>
-            <w:pPr>
-              <w:rPr>
-                <w:lang w:val="en-GB"/>
-              </w:rPr>
-            </w:pPr>
-            <w:r>
-              <w:rPr>
-                <w:lang w:val="en-GB"/>
-              </w:rPr>
-              <w:t>02</w:t>
-            </w:r>
-          </w:p>
-        </w:tc>
-        <w:tc>
-          <w:tcPr>
-            <w:tcW w:w="4531" w:type="dxa"/>
-          </w:tcPr>
-          <w:p>
-            <w:pPr>
-              <w:rPr>
-                <w:lang w:val="en-GB"/>
-              </w:rPr>
-            </w:pPr>
-            <w:r>
-              <w:rPr>
-                <w:lang w:val="en-GB"/>
-              </w:rPr>
-              <w:t>5</w:t>
-            </w:r>
-          </w:p>
-        </w:tc>
-      </w:tr>
-      <w:tr>
-        <w:tc>
-          <w:tcPr>
-            <w:tcW w:w="4531" w:type="dxa"/>
-          </w:tcPr>
-          <w:p>
-            <w:pPr>
-              <w:rPr>
-                <w:lang w:val="en-GB"/>
-              </w:rPr>
-            </w:pPr>
-            <w:r>
-              <w:rPr>
-                <w:lang w:val="en-GB"/>
-              </w:rPr>
-              <w:t>03</w:t>
-            </w:r>
-          </w:p>
-        </w:tc>
-        <w:tc>
-          <w:tcPr>
-            <w:tcW w:w="4531" w:type="dxa"/>
-          </w:tcPr>
-          <w:p>
-            <w:pPr>
-              <w:rPr>
-                <w:lang w:val="en-GB"/>
-              </w:rPr>
-            </w:pPr>
-            <w:r>
-              <w:rPr>
-                <w:lang w:val="en-GB"/>
-              </w:rPr>
-              <w:t>13</w:t>
-            </w:r>
-          </w:p>
-        </w:tc>
-      </w:tr>
-      <w:tr>
-        <w:tc>
-          <w:tcPr>
-            <w:tcW w:w="4531" w:type="dxa"/>
-          </w:tcPr>
-          <w:p>
-            <w:pPr>
-              <w:rPr>
-                <w:lang w:val="en-GB"/>
-              </w:rPr>
-            </w:pPr>
-            <w:r>
-              <w:rPr>
-                <w:lang w:val="en-GB"/>
-              </w:rPr>
-              <w:t>04</w:t>
-            </w:r>
-          </w:p>
-        </w:tc>
-        <w:tc>
-          <w:tcPr>
-            <w:tcW w:w="4531" w:type="dxa"/>
-          </w:tcPr>
-          <w:p>
-            <w:pPr>
-              <w:rPr>
-                <w:lang w:val="en-GB"/>
-              </w:rPr>
-            </w:pPr>
-            <w:r>
-              <w:rPr>
-                <w:lang w:val="en-GB"/>
-              </w:rPr>
-              <w:t>14</w:t>
-            </w:r>
-          </w:p>
-        </w:tc>
-      </w:tr>
-      <w:tr>
-        <w:tc>
-          <w:tcPr>
-            <w:tcW w:w="4531" w:type="dxa"/>
-          </w:tcPr>
-          <w:p>
-            <w:pPr>
-              <w:rPr>
-                <w:lang w:val="en-GB"/>
-              </w:rPr>
-            </w:pPr>
-            <w:r>
-              <w:rPr>
-                <w:lang w:val="en-GB"/>
-              </w:rPr>
-              <w:t>05</w:t>
-            </w:r>
-          </w:p>
-        </w:tc>
-        <w:tc>
-          <w:tcPr>
-            <w:tcW w:w="4531" w:type="dxa"/>
-          </w:tcPr>
-          <w:p>
-            <w:pPr>
-              <w:rPr>
-                <w:lang w:val="en-GB"/>
-              </w:rPr>
-            </w:pPr>
-            <w:r>
-              <w:rPr>
-                <w:lang w:val="en-GB"/>
-              </w:rPr>
-              <w:t>15</w:t>
-            </w:r>
-          </w:p>
-        </w:tc>
-      </w:tr>
-      <w:tr>
-        <w:tc>
-          <w:tcPr>
-            <w:tcW w:w="4531" w:type="dxa"/>
-          </w:tcPr>
-          <w:p>
-            <w:pPr>
-              <w:rPr>
-                <w:lang w:val="en-GB"/>
-              </w:rPr>
-            </w:pPr>
-            <w:r>
-              <w:rPr>
-                <w:lang w:val="en-GB"/>
-              </w:rPr>
-              <w:t>06</w:t>
-            </w:r>
-          </w:p>
-        </w:tc>
-        <w:tc>
-          <w:tcPr>
-            <w:tcW w:w="4531" w:type="dxa"/>
-          </w:tcPr>
-          <w:p>
-            <w:pPr>
-              <w:rPr>
-                <w:lang w:val="en-GB"/>
-              </w:rPr>
-            </w:pPr>
-            <w:r>
-              <w:rPr>
-                <w:lang w:val="en-GB"/>
-              </w:rPr>
-              <w:t>16</w:t>
-            </w:r>
-          </w:p>
-        </w:tc>
-      </w:tr>
-      <w:tr>
-        <w:tc>
-          <w:tcPr>
-            <w:tcW w:w="4531" w:type="dxa"/>
-          </w:tcPr>
-          <w:p>
-            <w:pPr>
-              <w:rPr>
-                <w:lang w:val="en-GB"/>
-              </w:rPr>
-            </w:pPr>
-            <w:r>
-              <w:rPr>
-                <w:lang w:val="en-GB"/>
-              </w:rPr>
-              <w:t>07</w:t>
-            </w:r>
-          </w:p>
-        </w:tc>
-        <w:tc>
-          <w:tcPr>
-            <w:tcW w:w="4531" w:type="dxa"/>
-          </w:tcPr>
-          <w:p>
-            <w:pPr>
-              <w:rPr>
-                <w:lang w:val="en-GB"/>
-              </w:rPr>
-            </w:pPr>
-            <w:r>
-              <w:rPr>
-                <w:lang w:val="en-GB"/>
-              </w:rPr>
-              <w:t>17</w:t>
-            </w:r>
-          </w:p>
-        </w:tc>
-      </w:tr>
-      <w:tr>
-        <w:tc>
-          <w:tcPr>
-            <w:tcW w:w="4531" w:type="dxa"/>
-          </w:tcPr>
-          <w:p>
-            <w:pPr>
-              <w:rPr>
-                <w:lang w:val="en-GB"/>
-              </w:rPr>
-            </w:pPr>
-            <w:r>
-              <w:rPr>
-                <w:lang w:val="en-GB"/>
-              </w:rPr>
-              <w:t>08</w:t>
-            </w:r>
-          </w:p>
-        </w:tc>
-        <w:tc>
-          <w:tcPr>
-            <w:tcW w:w="4531" w:type="dxa"/>
-          </w:tcPr>
-          <w:p>
-            <w:pPr>
-              <w:rPr>
-                <w:lang w:val="en-GB"/>
-              </w:rPr>
-            </w:pPr>
-            <w:r>
-              <w:rPr>
-                <w:lang w:val="en-GB"/>
-              </w:rPr>
-              <w:t>18</w:t>
-            </w:r>
-          </w:p>
-        </w:tc>
-      </w:tr>
-      <w:tr>
-        <w:tc>
-          <w:tcPr>
-            <w:tcW w:w="4531" w:type="dxa"/>
-          </w:tcPr>
-          <w:p>
-            <w:pPr>
-              <w:rPr>
-                <w:lang w:val="en-GB"/>
-              </w:rPr>
-            </w:pPr>
-            <w:r>
-              <w:rPr>
-                <w:lang w:val="en-GB"/>
-              </w:rPr>
-              <w:t>09</w:t>
-            </w:r>
-          </w:p>
-        </w:tc>
-        <w:tc>
-          <w:tcPr>
-            <w:tcW w:w="4531" w:type="dxa"/>
-          </w:tcPr>
-          <w:p>
-            <w:pPr>
-              <w:rPr>
-                <w:lang w:val="en-GB"/>
-              </w:rPr>
-            </w:pPr>
-            <w:r>
-              <w:rPr>
-                <w:lang w:val="en-GB"/>
-              </w:rPr>
-              <w:t>19</w:t>
-            </w:r>
-          </w:p>
-        </w:tc>
-      </w:tr>
-      <w:tr>
-        <w:tc>
-          <w:tcPr>
-            <w:tcW w:w="4531" w:type="dxa"/>
-          </w:tcPr>
-          <w:p>
-            <w:pPr>
-              <w:rPr>
-                <w:lang w:val="en-GB"/>
-              </w:rPr>
-            </w:pPr>
-            <w:r>
-              <w:rPr>
-                <w:lang w:val="en-GB"/>
-              </w:rPr>
-              <w:t>10</w:t>
-            </w:r>
-          </w:p>
-        </w:tc>
-        <w:tc>
-          <w:tcPr>
-            <w:tcW w:w="4531" w:type="dxa"/>
-          </w:tcPr>
-          <w:p>
-            <w:pPr>
-              <w:rPr>
-                <w:lang w:val="en-GB"/>
-              </w:rPr>
-            </w:pPr>
-            <w:r>
-              <w:rPr>
-                <w:lang w:val="en-GB"/>
-              </w:rPr>
-              <w:t>21</w:t>
-            </w:r>
-          </w:p>
-        </w:tc>
-      </w:tr>
-      <w:tr>
-        <w:tc>
-          <w:tcPr>
-            <w:tcW w:w="4531" w:type="dxa"/>
-          </w:tcPr>
-          <w:p>
-            <w:pPr>
-              <w:rPr>
-                <w:lang w:val="en-GB"/>
-              </w:rPr>
-            </w:pPr>
-            <w:r>
-              <w:rPr>
-                <w:lang w:val="en-GB"/>
-              </w:rPr>
-              <w:t>11</w:t>
-            </w:r>
-          </w:p>
-        </w:tc>
-        <w:tc>
-          <w:tcPr>
-            <w:tcW w:w="4531" w:type="dxa"/>
-          </w:tcPr>
-          <w:p>
-            <w:pPr>
-              <w:rPr>
-                <w:lang w:val="en-GB"/>
-              </w:rPr>
-            </w:pPr>
-            <w:r>
-              <w:rPr>
-                <w:lang w:val="en-GB"/>
-              </w:rPr>
-              <w:t>22</w:t>
-            </w:r>
-          </w:p>
-        </w:tc>
-      </w:tr>
-      <w:tr>
-        <w:tc>
-          <w:tcPr>
-            <w:tcW w:w="4531" w:type="dxa"/>
-          </w:tcPr>
-          <w:p>
-            <w:pPr>
-              <w:rPr>
-                <w:lang w:val="en-GB"/>
-              </w:rPr>
-            </w:pPr>
-            <w:r>
-              <w:rPr>
-                <w:lang w:val="en-GB"/>
-              </w:rPr>
-              <w:t>12</w:t>
-            </w:r>
-          </w:p>
-        </w:tc>
-        <w:tc>
-          <w:tcPr>
-            <w:tcW w:w="4531" w:type="dxa"/>
-          </w:tcPr>
-          <w:p>
-            <w:pPr>
-              <w:rPr>
-                <w:lang w:val="en-GB"/>
-              </w:rPr>
-            </w:pPr>
-            <w:r>
-              <w:rPr>
-                <w:lang w:val="en-GB"/>
-              </w:rPr>
-              <w:t>23</w:t>
-            </w:r>
-          </w:p>
-        </w:tc>
-      </w:tr>
-      <w:tr>
-        <w:tc>
-          <w:tcPr>
-            <w:tcW w:w="4531" w:type="dxa"/>
-          </w:tcPr>
-          <w:p>
-            <w:pPr>
-              <w:rPr>
-                <w:lang w:val="en-GB"/>
-              </w:rPr>
-            </w:pPr>
-            <w:r>
-              <w:rPr>
-                <w:lang w:val="en-GB"/>
-              </w:rPr>
-              <w:t>13</w:t>
-            </w:r>
-          </w:p>
-        </w:tc>
-        <w:tc>
-          <w:tcPr>
-            <w:tcW w:w="4531" w:type="dxa"/>
-          </w:tcPr>
-          <w:p>
-            <w:pPr>
-              <w:rPr>
-                <w:lang w:val="en-GB"/>
-              </w:rPr>
-            </w:pPr>
-            <w:r>
-              <w:rPr>
-                <w:lang w:val="en-GB"/>
-              </w:rPr>
-              <w:t>25</w:t>
-            </w:r>
-          </w:p>
-        </w:tc>
-      </w:tr>
-      <w:tr>
-        <w:tc>
-          <w:tcPr>
-            <w:tcW w:w="4531" w:type="dxa"/>
-          </w:tcPr>
-          <w:p>
-            <w:pPr>
-              <w:rPr>
-                <w:lang w:val="en-GB"/>
-              </w:rPr>
-            </w:pPr>
-            <w:r>
-              <w:rPr>
-                <w:lang w:val="en-GB"/>
-              </w:rPr>
-              <w:t>14</w:t>
-            </w:r>
-          </w:p>
-        </w:tc>
-        <w:tc>
-          <w:tcPr>
-            <w:tcW w:w="4531" w:type="dxa"/>
-          </w:tcPr>
-          <w:p>
-            <w:pPr>
-              <w:rPr>
-                <w:lang w:val="en-GB"/>
-              </w:rPr>
-            </w:pPr>
-            <w:r>
-              <w:rPr>
-                <w:lang w:val="en-GB"/>
-              </w:rPr>
-              <w:t>26</w:t>
-            </w:r>
-          </w:p>
-        </w:tc>
-      </w:tr>
-      <w:tr>
-        <w:tc>
-          <w:tcPr>
-            <w:tcW w:w="4531" w:type="dxa"/>
-          </w:tcPr>
-          <w:p>
-            <w:pPr>
-              <w:rPr>
-                <w:lang w:val="en-GB"/>
-              </w:rPr>
-            </w:pPr>
-            <w:r>
-              <w:rPr>
-                <w:lang w:val="en-GB"/>
-              </w:rPr>
-              <w:t>15</w:t>
-            </w:r>
-          </w:p>
-        </w:tc>
-        <w:tc>
-          <w:tcPr>
-            <w:tcW w:w="4531" w:type="dxa"/>
-          </w:tcPr>
-          <w:p>
-            <w:pPr>
-              <w:rPr>
-                <w:lang w:val="en-GB"/>
-              </w:rPr>
-            </w:pPr>
-            <w:r>
-              <w:rPr>
-                <w:lang w:val="en-GB"/>
-              </w:rPr>
-              <w:t>27</w:t>
-            </w:r>
-          </w:p>
-        </w:tc>
-      </w:tr>
-      <w:tr>
-        <w:tc>
-          <w:tcPr>
-            <w:tcW w:w="4531" w:type="dxa"/>
-          </w:tcPr>
-          <w:p>
-            <w:pPr>
-              <w:rPr>
-                <w:lang w:val="en-GB"/>
-              </w:rPr>
-            </w:pPr>
-            <w:r>
-              <w:rPr>
-                <w:lang w:val="en-GB"/>
-              </w:rPr>
-              <w:t>16</w:t>
-            </w:r>
-          </w:p>
-        </w:tc>
-        <w:tc>
-          <w:tcPr>
-            <w:tcW w:w="4531" w:type="dxa"/>
-          </w:tcPr>
-          <w:p>
-            <w:pPr>
-              <w:rPr>
-                <w:lang w:val="en-GB"/>
-              </w:rPr>
-            </w:pPr>
-            <w:r>
-              <w:rPr>
-                <w:lang w:val="en-GB"/>
-              </w:rPr>
-              <w:t>32</w:t>
-            </w:r>
-          </w:p>
-        </w:tc>
-      </w:tr>
-      <w:tr>
-        <w:tc>
-          <w:tcPr>
-            <w:tcW w:w="4531" w:type="dxa"/>
-          </w:tcPr>
-          <w:p>
-            <w:pPr>
-              <w:rPr>
-                <w:lang w:val="en-GB"/>
-              </w:rPr>
-            </w:pPr>
-            <w:r>
-              <w:rPr>
-                <w:lang w:val="en-GB"/>
-              </w:rPr>
-              <w:t>17</w:t>
-            </w:r>
-          </w:p>
-        </w:tc>
-        <w:tc>
-          <w:tcPr>
-            <w:tcW w:w="4531" w:type="dxa"/>
-          </w:tcPr>
-          <w:p>
-            <w:pPr>
-              <w:rPr>
-                <w:lang w:val="en-GB"/>
-              </w:rPr>
-            </w:pPr>
-            <w:r>
-              <w:rPr>
-                <w:lang w:val="en-GB"/>
-              </w:rPr>
-              <w:t>33</w:t>
-            </w:r>
-          </w:p>
-        </w:tc>
-      </w:tr>
-      <w:tr>
-        <w:tc>
-          <w:tcPr>
-            <w:tcW w:w="4531" w:type="dxa"/>
-          </w:tcPr>
-          <w:p>
-            <w:pPr>
-              <w:rPr>
-                <w:lang w:val="en-GB"/>
-              </w:rPr>
-            </w:pPr>
-            <w:r>
-              <w:rPr>
-                <w:lang w:val="en-GB"/>
-              </w:rPr>
-              <w:t>18</w:t>
-            </w:r>
-          </w:p>
-        </w:tc>
-        <w:tc>
-          <w:tcPr>
-            <w:tcW w:w="4531" w:type="dxa"/>
-          </w:tcPr>
-          <w:p>
-            <w:pPr>
-              <w:rPr>
-                <w:lang w:val="en-GB"/>
-              </w:rPr>
-            </w:pPr>
-            <w:r>
-              <w:rPr>
-                <w:lang w:val="en-GB"/>
-              </w:rPr>
-              <w:t>34</w:t>
-            </w:r>
-          </w:p>
-        </w:tc>
-      </w:tr>
-      <w:tr>
-        <w:tc>
-          <w:tcPr>
-            <w:tcW w:w="4531" w:type="dxa"/>
-          </w:tcPr>
-          <w:p>
-            <w:pPr>
-              <w:rPr>
-                <w:lang w:val="en-GB"/>
-              </w:rPr>
-            </w:pPr>
-            <w:r>
-              <w:rPr>
-                <w:lang w:val="en-GB"/>
-              </w:rPr>
-              <w:t>19</w:t>
-            </w:r>
-          </w:p>
-        </w:tc>
-        <w:tc>
-          <w:tcPr>
-            <w:tcW w:w="4531" w:type="dxa"/>
-          </w:tcPr>
-          <w:p>
-            <w:pPr>
-              <w:rPr>
-                <w:lang w:val="en-GB"/>
-              </w:rPr>
-            </w:pPr>
-            <w:r>
-              <w:rPr>
-                <w:lang w:val="en-GB"/>
-              </w:rPr>
-              <w:t>35</w:t>
-            </w:r>
-          </w:p>
-        </w:tc>
-      </w:tr>
-      <w:tr>
-        <w:tc>
-          <w:tcPr>
-            <w:tcW w:w="4531" w:type="dxa"/>
-          </w:tcPr>
-          <w:p>
-            <w:pPr>
-              <w:rPr>
-                <w:lang w:val="en-GB"/>
-              </w:rPr>
-            </w:pPr>
-            <w:r>
-              <w:rPr>
-                <w:lang w:val="en-GB"/>
-              </w:rPr>
-              <w:t>20</w:t>
-            </w:r>
-          </w:p>
-        </w:tc>
-        <w:tc>
-          <w:tcPr>
-            <w:tcW w:w="4531" w:type="dxa"/>
-          </w:tcPr>
-          <w:p>
-            <w:pPr>
-              <w:rPr>
-                <w:lang w:val="en-GB"/>
-              </w:rPr>
-            </w:pPr>
-            <w:r>
-              <w:rPr>
-                <w:lang w:val="en-GB"/>
-              </w:rPr>
-              <w:t>36</w:t>
-            </w:r>
-          </w:p>
-        </w:tc>
-      </w:tr>
-      <w:tr>
-        <w:tc>
-          <w:tcPr>
-            <w:tcW w:w="4531" w:type="dxa"/>
-          </w:tcPr>
-          <w:p>
-            <w:pPr>
-              <w:rPr>
-                <w:lang w:val="en-GB"/>
-              </w:rPr>
-            </w:pPr>
-            <w:r>
-              <w:rPr>
-                <w:lang w:val="en-GB"/>
-              </w:rPr>
-              <w:t>21</w:t>
-            </w:r>
-          </w:p>
-        </w:tc>
-        <w:tc>
-          <w:tcPr>
-            <w:tcW w:w="4531" w:type="dxa"/>
-          </w:tcPr>
-          <w:p>
-            <w:pPr>
-              <w:rPr>
-                <w:lang w:val="en-GB"/>
-              </w:rPr>
-            </w:pPr>
-            <w:r>
-              <w:rPr>
-                <w:lang w:val="en-GB"/>
-              </w:rPr>
-              <w:t>39</w:t>
+              <w:t>verwendet</w:t>
+            </w:r>
+            <w:r>
+              <w:t>)</w:t>
             </w:r>
           </w:p>
         </w:tc>
       </w:tr>
     </w:tbl>
-    <w:p>
-      <w:pPr>
-        <w:rPr>
-          <w:lang w:val="en-GB"/>
-        </w:rPr>
-      </w:pPr>
-    </w:p>
-    <w:p>
-      <w:pPr>
-        <w:rPr>
-          <w:lang w:val="en-GB"/>
-        </w:rPr>
-      </w:pPr>
-    </w:p>
-    <w:p>
-      <w:pPr>
-        <w:rPr>
-          <w:lang w:val="en-GB"/>
-        </w:rPr>
-      </w:pPr>
-    </w:p>
+    <w:p/>
+    <w:p/>
+    <w:p/>
     <w:tbl>
       <w:tblPr>
         <w:tblStyle w:val="Tabellenraster"/>
@@ -1130,12 +1126,14 @@
             <w:r>
               <w:t>/</w:t>
             </w:r>
+            <w:proofErr w:type="spellStart"/>
             <w:r>
               <w:t>Install</w:t>
             </w:r>
             <w:r>
               <w:t>Counter</w:t>
             </w:r>
+            <w:proofErr w:type="spellEnd"/>
           </w:p>
         </w:tc>
         <w:tc>
@@ -1158,7 +1156,28 @@
               <w:rPr>
                 <w:lang w:val="en-GB"/>
               </w:rPr>
-              <w:t>&lt;CounterID&gt;\t</w:t>
+              <w:t>&lt;</w:t>
+            </w:r>
+            <w:proofErr w:type="spellStart"/>
+            <w:r>
+              <w:rPr>
+                <w:lang w:val="en-GB"/>
+              </w:rPr>
+              <w:t>CounterID</w:t>
+            </w:r>
+            <w:proofErr w:type="spellEnd"/>
+            <w:r>
+              <w:rPr>
+                <w:lang w:val="en-GB"/>
+              </w:rPr>
+              <w:t>&gt;\</w:t>
+            </w:r>
+            <w:proofErr w:type="spellStart"/>
+            <w:r>
+              <w:rPr>
+                <w:lang w:val="en-GB"/>
+              </w:rPr>
+              <w:t>t</w:t>
             </w:r>
             <w:r>
               <w:rPr>
@@ -1168,7 +1187,18 @@
                 <w:szCs w:val="21"/>
                 <w:lang w:val="en-GB" w:eastAsia="de-DE"/>
               </w:rPr>
-              <w:t>sourceName\t</w:t>
+              <w:t>sourceName</w:t>
+            </w:r>
+            <w:proofErr w:type="spellEnd"/>
+            <w:r>
+              <w:rPr>
+                <w:rFonts w:ascii="Consolas" w:eastAsia="Times New Roman" w:hAnsi="Consolas" w:cs="Times New Roman"/>
+                <w:color w:val="000000"/>
+                <w:sz w:val="21"/>
+                <w:szCs w:val="21"/>
+                <w:lang w:val="en-GB" w:eastAsia="de-DE"/>
+              </w:rPr>
+              <w:t>\t</w:t>
             </w:r>
           </w:p>
           <w:p>
@@ -1184,6 +1214,7 @@
               </w:rPr>
             </w:pPr>
             <w:bookmarkStart w:id="2" w:name="OLE_LINK9"/>
+            <w:proofErr w:type="spellStart"/>
             <w:r>
               <w:rPr>
                 <w:rFonts w:ascii="Consolas" w:eastAsia="Times New Roman" w:hAnsi="Consolas" w:cs="Times New Roman"/>
@@ -1194,6 +1225,7 @@
               </w:rPr>
               <w:t>CountIntervalInSec</w:t>
             </w:r>
+            <w:proofErr w:type="spellEnd"/>
           </w:p>
           <w:bookmarkEnd w:id="2"/>
           <w:p>
@@ -1219,7 +1251,15 @@
               <w:t xml:space="preserve">Die Konfiguration des Zählers </w:t>
             </w:r>
             <w:r>
-              <w:t xml:space="preserve">mit der CounterID </w:t>
+              <w:t xml:space="preserve">mit der </w:t>
+            </w:r>
+            <w:proofErr w:type="spellStart"/>
+            <w:r>
+              <w:t>CounterID</w:t>
+            </w:r>
+            <w:proofErr w:type="spellEnd"/>
+            <w:r>
+              <w:t xml:space="preserve"> </w:t>
             </w:r>
             <w:r>
               <w:t>wird an den ESP Chip geschickt</w:t>
@@ -1253,9 +1293,11 @@
             <w:tcW w:w="2808" w:type="dxa"/>
           </w:tcPr>
           <w:p>
+            <w:proofErr w:type="spellStart"/>
             <w:r>
               <w:t>sourceName</w:t>
             </w:r>
+            <w:proofErr w:type="spellEnd"/>
           </w:p>
         </w:tc>
         <w:tc>
@@ -1274,6 +1316,7 @@
                 <w:lang w:eastAsia="de-DE"/>
               </w:rPr>
             </w:pPr>
+            <w:proofErr w:type="spellStart"/>
             <w:r>
               <w:rPr>
                 <w:rFonts w:ascii="Consolas" w:eastAsia="Times New Roman" w:hAnsi="Consolas" w:cs="Times New Roman"/>
@@ -1282,7 +1325,18 @@
                 <w:szCs w:val="21"/>
                 <w:lang w:eastAsia="de-DE"/>
               </w:rPr>
-              <w:t>EndTime\t</w:t>
+              <w:t>EndTime</w:t>
+            </w:r>
+            <w:proofErr w:type="spellEnd"/>
+            <w:r>
+              <w:rPr>
+                <w:rFonts w:ascii="Consolas" w:eastAsia="Times New Roman" w:hAnsi="Consolas" w:cs="Times New Roman"/>
+                <w:color w:val="000000"/>
+                <w:sz w:val="21"/>
+                <w:szCs w:val="21"/>
+                <w:lang w:eastAsia="de-DE"/>
+              </w:rPr>
+              <w:t>\t</w:t>
             </w:r>
           </w:p>
           <w:p>
@@ -1297,6 +1351,7 @@
                 <w:lang w:eastAsia="de-DE"/>
               </w:rPr>
             </w:pPr>
+            <w:proofErr w:type="spellStart"/>
             <w:r>
               <w:rPr>
                 <w:rFonts w:ascii="Consolas" w:eastAsia="Times New Roman" w:hAnsi="Consolas" w:cs="Times New Roman"/>
@@ -1307,6 +1362,7 @@
               </w:rPr>
               <w:t>CountOfImpulses</w:t>
             </w:r>
+            <w:proofErr w:type="spellEnd"/>
           </w:p>
         </w:tc>
         <w:tc>
@@ -1374,6 +1430,7 @@
             <w:r>
               <w:t>Gemessene Impulse nach der Messdauer (</w:t>
             </w:r>
+            <w:proofErr w:type="spellStart"/>
             <w:r>
               <w:rPr>
                 <w:rFonts w:ascii="Consolas" w:eastAsia="Times New Roman" w:hAnsi="Consolas" w:cs="Times New Roman"/>
@@ -1384,6 +1441,7 @@
               </w:rPr>
               <w:t>CountIntervallInSec</w:t>
             </w:r>
+            <w:proofErr w:type="spellEnd"/>
             <w:r>
               <w:rPr>
                 <w:rFonts w:ascii="Consolas" w:eastAsia="Times New Roman" w:hAnsi="Consolas" w:cs="Times New Roman"/>
@@ -1694,8 +1752,17 @@
           </w:tcPr>
           <w:p>
             <w:r>
-              <w:t>ESP1/GetStatus</w:t>
-            </w:r>
+              <w:t>ESP1/</w:t>
+            </w:r>
+            <w:bookmarkStart w:id="8" w:name="OLE_LINK10"/>
+            <w:bookmarkStart w:id="9" w:name="OLE_LINK11"/>
+            <w:proofErr w:type="spellStart"/>
+            <w:r>
+              <w:t>GetStatus</w:t>
+            </w:r>
+            <w:bookmarkEnd w:id="8"/>
+            <w:bookmarkEnd w:id="9"/>
+            <w:proofErr w:type="spellEnd"/>
           </w:p>
         </w:tc>
         <w:tc>
@@ -1757,11 +1824,11 @@
             <w:tcW w:w="2808" w:type="dxa"/>
           </w:tcPr>
           <w:p>
-            <w:bookmarkStart w:id="8" w:name="OLE_LINK6"/>
+            <w:bookmarkStart w:id="10" w:name="OLE_LINK6"/>
             <w:r>
               <w:t>Status/</w:t>
             </w:r>
-            <w:bookmarkEnd w:id="8"/>
+            <w:bookmarkEnd w:id="10"/>
             <w:r>
               <w:t>ESP1</w:t>
             </w:r>
@@ -1783,6 +1850,7 @@
                 <w:lang w:val="en-GB" w:eastAsia="de-DE"/>
               </w:rPr>
             </w:pPr>
+            <w:proofErr w:type="spellStart"/>
             <w:r>
               <w:rPr>
                 <w:rFonts w:ascii="Consolas" w:eastAsia="Times New Roman" w:hAnsi="Consolas" w:cs="Times New Roman"/>
@@ -1791,8 +1859,9 @@
                 <w:szCs w:val="21"/>
                 <w:lang w:val="en-GB" w:eastAsia="de-DE"/>
               </w:rPr>
-              <w:t>CurrentDateTime\t</w:t>
-            </w:r>
+              <w:t>CurrentDateTime</w:t>
+            </w:r>
+            <w:proofErr w:type="spellEnd"/>
             <w:r>
               <w:rPr>
                 <w:rFonts w:ascii="Consolas" w:eastAsia="Times New Roman" w:hAnsi="Consolas" w:cs="Times New Roman"/>
@@ -1801,6 +1870,27 @@
                 <w:szCs w:val="21"/>
                 <w:lang w:val="en-GB" w:eastAsia="de-DE"/>
               </w:rPr>
+              <w:t>\</w:t>
+            </w:r>
+            <w:proofErr w:type="spellStart"/>
+            <w:r>
+              <w:rPr>
+                <w:rFonts w:ascii="Consolas" w:eastAsia="Times New Roman" w:hAnsi="Consolas" w:cs="Times New Roman"/>
+                <w:color w:val="000000"/>
+                <w:sz w:val="21"/>
+                <w:szCs w:val="21"/>
+                <w:lang w:val="en-GB" w:eastAsia="de-DE"/>
+              </w:rPr>
+              <w:t>t</w:t>
+            </w:r>
+            <w:r>
+              <w:rPr>
+                <w:rFonts w:ascii="Consolas" w:eastAsia="Times New Roman" w:hAnsi="Consolas" w:cs="Times New Roman"/>
+                <w:color w:val="000000"/>
+                <w:sz w:val="21"/>
+                <w:szCs w:val="21"/>
+                <w:lang w:val="en-GB" w:eastAsia="de-DE"/>
+              </w:rPr>
               <w:t>Boot</w:t>
             </w:r>
             <w:r>
@@ -1811,8 +1901,9 @@
                 <w:szCs w:val="21"/>
                 <w:lang w:val="en-GB" w:eastAsia="de-DE"/>
               </w:rPr>
-              <w:t>DateTime\tCounters</w:t>
-            </w:r>
+              <w:t>DateTime</w:t>
+            </w:r>
+            <w:proofErr w:type="spellEnd"/>
             <w:r>
               <w:rPr>
                 <w:rFonts w:ascii="Consolas" w:eastAsia="Times New Roman" w:hAnsi="Consolas" w:cs="Times New Roman"/>
@@ -1823,6 +1914,7 @@
               </w:rPr>
               <w:t>\</w:t>
             </w:r>
+            <w:proofErr w:type="spellStart"/>
             <w:r>
               <w:rPr>
                 <w:rFonts w:ascii="Consolas" w:eastAsia="Times New Roman" w:hAnsi="Consolas" w:cs="Times New Roman"/>
@@ -1831,6 +1923,28 @@
                 <w:szCs w:val="21"/>
                 <w:lang w:val="en-GB" w:eastAsia="de-DE"/>
               </w:rPr>
+              <w:t>tCounters</w:t>
+            </w:r>
+            <w:proofErr w:type="spellEnd"/>
+            <w:r>
+              <w:rPr>
+                <w:rFonts w:ascii="Consolas" w:eastAsia="Times New Roman" w:hAnsi="Consolas" w:cs="Times New Roman"/>
+                <w:color w:val="000000"/>
+                <w:sz w:val="21"/>
+                <w:szCs w:val="21"/>
+                <w:lang w:val="en-GB" w:eastAsia="de-DE"/>
+              </w:rPr>
+              <w:t>\</w:t>
+            </w:r>
+            <w:proofErr w:type="spellStart"/>
+            <w:r>
+              <w:rPr>
+                <w:rFonts w:ascii="Consolas" w:eastAsia="Times New Roman" w:hAnsi="Consolas" w:cs="Times New Roman"/>
+                <w:color w:val="000000"/>
+                <w:sz w:val="21"/>
+                <w:szCs w:val="21"/>
+                <w:lang w:val="en-GB" w:eastAsia="de-DE"/>
+              </w:rPr>
               <w:t>t</w:t>
             </w:r>
             <w:r>
@@ -1853,6 +1967,7 @@
               </w:rPr>
               <w:t>Impules</w:t>
             </w:r>
+            <w:proofErr w:type="spellEnd"/>
           </w:p>
         </w:tc>
         <w:tc>
@@ -1917,6 +2032,7 @@
             <w:tcW w:w="2808" w:type="dxa"/>
           </w:tcPr>
           <w:p>
+            <w:proofErr w:type="spellStart"/>
             <w:r>
               <w:t>Last</w:t>
             </w:r>
@@ -1926,6 +2042,7 @@
             <w:r>
               <w:t>ill</w:t>
             </w:r>
+            <w:proofErr w:type="spellEnd"/>
             <w:r>
               <w:t>/ESP1</w:t>
             </w:r>
@@ -1969,11 +2086,27 @@
               <w:spacing w:line="285" w:lineRule="atLeast"/>
             </w:pPr>
             <w:r>
-              <w:t xml:space="preserve">ESP1 hat die Verbindung zum MQTT Broaker verloren oder </w:t>
+              <w:t xml:space="preserve">ESP1 hat die Verbindung zum MQTT </w:t>
+            </w:r>
+            <w:proofErr w:type="spellStart"/>
+            <w:r>
+              <w:t>Broaker</w:t>
+            </w:r>
+            <w:proofErr w:type="spellEnd"/>
+            <w:r>
+              <w:t xml:space="preserve"> verloren oder </w:t>
             </w:r>
             <w:r>
               <w:lastRenderedPageBreak/>
-              <w:t>wurde ausgeschlatet.</w:t>
+              <w:t xml:space="preserve">wurde </w:t>
+            </w:r>
+            <w:proofErr w:type="spellStart"/>
+            <w:r>
+              <w:t>ausgeschlatet</w:t>
+            </w:r>
+            <w:proofErr w:type="spellEnd"/>
+            <w:r>
+              <w:t>.</w:t>
             </w:r>
           </w:p>
         </w:tc>
@@ -2006,8 +2139,13 @@
           </w:tcPr>
           <w:p>
             <w:r>
-              <w:t>ESP1/DebugMQTT</w:t>
-            </w:r>
+              <w:t>ESP1/</w:t>
+            </w:r>
+            <w:proofErr w:type="spellStart"/>
+            <w:r>
+              <w:t>DebugMQTT</w:t>
+            </w:r>
+            <w:proofErr w:type="spellEnd"/>
           </w:p>
         </w:tc>
         <w:tc>
@@ -2048,7 +2186,15 @@
               <w:spacing w:line="285" w:lineRule="atLeast"/>
             </w:pPr>
             <w:r>
-              <w:t>MQTT debugging ausschalten</w:t>
+              <w:t xml:space="preserve">MQTT </w:t>
+            </w:r>
+            <w:proofErr w:type="spellStart"/>
+            <w:r>
+              <w:t>debugging</w:t>
+            </w:r>
+            <w:proofErr w:type="spellEnd"/>
+            <w:r>
+              <w:t xml:space="preserve"> ausschalten</w:t>
             </w:r>
           </w:p>
         </w:tc>
@@ -2080,8 +2226,13 @@
           </w:tcPr>
           <w:p>
             <w:r>
-              <w:t>ESP1/DebugMQTT</w:t>
-            </w:r>
+              <w:t>ESP1/</w:t>
+            </w:r>
+            <w:proofErr w:type="spellStart"/>
+            <w:r>
+              <w:t>DebugMQTT</w:t>
+            </w:r>
+            <w:proofErr w:type="spellEnd"/>
           </w:p>
         </w:tc>
         <w:tc>
@@ -2122,7 +2273,15 @@
               <w:spacing w:line="285" w:lineRule="atLeast"/>
             </w:pPr>
             <w:r>
-              <w:t>MQTT debugging einschalten</w:t>
+              <w:t xml:space="preserve">MQTT </w:t>
+            </w:r>
+            <w:proofErr w:type="spellStart"/>
+            <w:r>
+              <w:t>debugging</w:t>
+            </w:r>
+            <w:proofErr w:type="spellEnd"/>
+            <w:r>
+              <w:t xml:space="preserve"> einschalten</w:t>
             </w:r>
           </w:p>
         </w:tc>
@@ -2542,7 +2701,6 @@
   <w:style w:type="character" w:default="1" w:styleId="Absatz-Standardschriftart">
     <w:name w:val="Default Paragraph Font"/>
     <w:uiPriority w:val="1"/>
-    <w:semiHidden/>
     <w:unhideWhenUsed/>
   </w:style>
   <w:style w:type="table" w:default="1" w:styleId="NormaleTabelle">

</xml_diff>